<commit_message>
Added database diagram and stored procedure descriptions to workbench document.
</commit_message>
<xml_diff>
--- a/Documentation/Purchasing/StockWorkbenchV1.docx
+++ b/Documentation/Purchasing/StockWorkbenchV1.docx
@@ -12,6 +12,8 @@
       </w:sdtPr>
       <w:sdtEndPr/>
       <w:sdtContent>
+        <w:bookmarkStart w:id="0" w:name="_GoBack" w:displacedByCustomXml="prev"/>
+        <w:bookmarkEnd w:id="0" w:displacedByCustomXml="prev"/>
         <w:p>
           <w:r>
             <w:rPr>
@@ -1143,12 +1145,13 @@
       <w:pPr>
         <w:pStyle w:val="TOC1"/>
         <w:tabs>
+          <w:tab w:val="left" w:pos="440"/>
           <w:tab w:val="right" w:leader="dot" w:pos="9016"/>
         </w:tabs>
         <w:rPr>
           <w:rFonts w:eastAsiaTheme="minorEastAsia"/>
           <w:noProof/>
-          <w:lang w:val="af-ZA" w:eastAsia="af-ZA"/>
+          <w:lang w:eastAsia="en-ZA"/>
         </w:rPr>
       </w:pPr>
       <w:r>
@@ -1164,6 +1167,20 @@
         <w:rPr>
           <w:noProof/>
         </w:rPr>
+        <w:t>1.</w:t>
+      </w:r>
+      <w:r>
+        <w:rPr>
+          <w:rFonts w:eastAsiaTheme="minorEastAsia"/>
+          <w:noProof/>
+          <w:lang w:eastAsia="en-ZA"/>
+        </w:rPr>
+        <w:tab/>
+      </w:r>
+      <w:r>
+        <w:rPr>
+          <w:noProof/>
+        </w:rPr>
         <w:t>Document approval and distribution list</w:t>
       </w:r>
       <w:r>
@@ -1182,7 +1199,7 @@
         <w:rPr>
           <w:noProof/>
         </w:rPr>
-        <w:instrText xml:space="preserve"> PAGEREF _Toc525038506 \h </w:instrText>
+        <w:instrText xml:space="preserve"> PAGEREF _Toc3277812 \h </w:instrText>
       </w:r>
       <w:r>
         <w:rPr>
@@ -1218,20 +1235,20 @@
         <w:rPr>
           <w:rFonts w:eastAsiaTheme="minorEastAsia"/>
           <w:noProof/>
-          <w:lang w:val="af-ZA" w:eastAsia="af-ZA"/>
+          <w:lang w:eastAsia="en-ZA"/>
         </w:rPr>
       </w:pPr>
       <w:r>
         <w:rPr>
           <w:noProof/>
         </w:rPr>
-        <w:t>1.</w:t>
+        <w:t>2.</w:t>
       </w:r>
       <w:r>
         <w:rPr>
           <w:rFonts w:eastAsiaTheme="minorEastAsia"/>
           <w:noProof/>
-          <w:lang w:val="af-ZA" w:eastAsia="af-ZA"/>
+          <w:lang w:eastAsia="en-ZA"/>
         </w:rPr>
         <w:tab/>
       </w:r>
@@ -1257,7 +1274,7 @@
         <w:rPr>
           <w:noProof/>
         </w:rPr>
-        <w:instrText xml:space="preserve"> PAGEREF _Toc525038507 \h </w:instrText>
+        <w:instrText xml:space="preserve"> PAGEREF _Toc3277813 \h </w:instrText>
       </w:r>
       <w:r>
         <w:rPr>
@@ -1293,20 +1310,20 @@
         <w:rPr>
           <w:rFonts w:eastAsiaTheme="minorEastAsia"/>
           <w:noProof/>
-          <w:lang w:val="af-ZA" w:eastAsia="af-ZA"/>
+          <w:lang w:eastAsia="en-ZA"/>
         </w:rPr>
       </w:pPr>
       <w:r>
         <w:rPr>
           <w:noProof/>
         </w:rPr>
-        <w:t>2.</w:t>
+        <w:t>3.</w:t>
       </w:r>
       <w:r>
         <w:rPr>
           <w:rFonts w:eastAsiaTheme="minorEastAsia"/>
           <w:noProof/>
-          <w:lang w:val="af-ZA" w:eastAsia="af-ZA"/>
+          <w:lang w:eastAsia="en-ZA"/>
         </w:rPr>
         <w:tab/>
       </w:r>
@@ -1332,7 +1349,7 @@
         <w:rPr>
           <w:noProof/>
         </w:rPr>
-        <w:instrText xml:space="preserve"> PAGEREF _Toc525038508 \h </w:instrText>
+        <w:instrText xml:space="preserve"> PAGEREF _Toc3277814 \h </w:instrText>
       </w:r>
       <w:r>
         <w:rPr>
@@ -1368,20 +1385,20 @@
         <w:rPr>
           <w:rFonts w:eastAsiaTheme="minorEastAsia"/>
           <w:noProof/>
-          <w:lang w:val="af-ZA" w:eastAsia="af-ZA"/>
+          <w:lang w:eastAsia="en-ZA"/>
         </w:rPr>
       </w:pPr>
       <w:r>
         <w:rPr>
           <w:noProof/>
         </w:rPr>
-        <w:t>3.</w:t>
+        <w:t>4.</w:t>
       </w:r>
       <w:r>
         <w:rPr>
           <w:rFonts w:eastAsiaTheme="minorEastAsia"/>
           <w:noProof/>
-          <w:lang w:val="af-ZA" w:eastAsia="af-ZA"/>
+          <w:lang w:eastAsia="en-ZA"/>
         </w:rPr>
         <w:tab/>
       </w:r>
@@ -1407,7 +1424,7 @@
         <w:rPr>
           <w:noProof/>
         </w:rPr>
-        <w:instrText xml:space="preserve"> PAGEREF _Toc525038509 \h </w:instrText>
+        <w:instrText xml:space="preserve"> PAGEREF _Toc3277815 \h </w:instrText>
       </w:r>
       <w:r>
         <w:rPr>
@@ -1443,20 +1460,20 @@
         <w:rPr>
           <w:rFonts w:eastAsiaTheme="minorEastAsia"/>
           <w:noProof/>
-          <w:lang w:val="af-ZA" w:eastAsia="af-ZA"/>
+          <w:lang w:eastAsia="en-ZA"/>
         </w:rPr>
       </w:pPr>
       <w:r>
         <w:rPr>
           <w:noProof/>
         </w:rPr>
-        <w:t>4.</w:t>
+        <w:t>5.</w:t>
       </w:r>
       <w:r>
         <w:rPr>
           <w:rFonts w:eastAsiaTheme="minorEastAsia"/>
           <w:noProof/>
-          <w:lang w:val="af-ZA" w:eastAsia="af-ZA"/>
+          <w:lang w:eastAsia="en-ZA"/>
         </w:rPr>
         <w:tab/>
       </w:r>
@@ -1464,7 +1481,7 @@
         <w:rPr>
           <w:noProof/>
         </w:rPr>
-        <w:t>Business Flow</w:t>
+        <w:t>Database entities and relationships</w:t>
       </w:r>
       <w:r>
         <w:rPr>
@@ -1482,7 +1499,7 @@
         <w:rPr>
           <w:noProof/>
         </w:rPr>
-        <w:instrText xml:space="preserve"> PAGEREF _Toc525038510 \h </w:instrText>
+        <w:instrText xml:space="preserve"> PAGEREF _Toc3277816 \h </w:instrText>
       </w:r>
       <w:r>
         <w:rPr>
@@ -1499,7 +1516,7 @@
         <w:rPr>
           <w:noProof/>
         </w:rPr>
-        <w:t>3</w:t>
+        <w:t>5</w:t>
       </w:r>
       <w:r>
         <w:rPr>
@@ -1518,20 +1535,20 @@
         <w:rPr>
           <w:rFonts w:eastAsiaTheme="minorEastAsia"/>
           <w:noProof/>
-          <w:lang w:val="af-ZA" w:eastAsia="af-ZA"/>
+          <w:lang w:eastAsia="en-ZA"/>
         </w:rPr>
       </w:pPr>
       <w:r>
         <w:rPr>
           <w:noProof/>
         </w:rPr>
-        <w:t>5.</w:t>
+        <w:t>6.</w:t>
       </w:r>
       <w:r>
         <w:rPr>
           <w:rFonts w:eastAsiaTheme="minorEastAsia"/>
           <w:noProof/>
-          <w:lang w:val="af-ZA" w:eastAsia="af-ZA"/>
+          <w:lang w:eastAsia="en-ZA"/>
         </w:rPr>
         <w:tab/>
       </w:r>
@@ -1539,7 +1556,7 @@
         <w:rPr>
           <w:noProof/>
         </w:rPr>
-        <w:t>Detailed description of functionality</w:t>
+        <w:t>Programs</w:t>
       </w:r>
       <w:r>
         <w:rPr>
@@ -1557,7 +1574,7 @@
         <w:rPr>
           <w:noProof/>
         </w:rPr>
-        <w:instrText xml:space="preserve"> PAGEREF _Toc525038511 \h </w:instrText>
+        <w:instrText xml:space="preserve"> PAGEREF _Toc3277817 \h </w:instrText>
       </w:r>
       <w:r>
         <w:rPr>
@@ -1574,7 +1591,157 @@
         <w:rPr>
           <w:noProof/>
         </w:rPr>
-        <w:t>3</w:t>
+        <w:t>6</w:t>
+      </w:r>
+      <w:r>
+        <w:rPr>
+          <w:noProof/>
+        </w:rPr>
+        <w:fldChar w:fldCharType="end"/>
+      </w:r>
+    </w:p>
+    <w:p>
+      <w:pPr>
+        <w:pStyle w:val="TOC1"/>
+        <w:tabs>
+          <w:tab w:val="left" w:pos="660"/>
+          <w:tab w:val="right" w:leader="dot" w:pos="9016"/>
+        </w:tabs>
+        <w:rPr>
+          <w:rFonts w:eastAsiaTheme="minorEastAsia"/>
+          <w:noProof/>
+          <w:lang w:eastAsia="en-ZA"/>
+        </w:rPr>
+      </w:pPr>
+      <w:r>
+        <w:rPr>
+          <w:noProof/>
+        </w:rPr>
+        <w:t>6.1</w:t>
+      </w:r>
+      <w:r>
+        <w:rPr>
+          <w:rFonts w:eastAsiaTheme="minorEastAsia"/>
+          <w:noProof/>
+          <w:lang w:eastAsia="en-ZA"/>
+        </w:rPr>
+        <w:tab/>
+      </w:r>
+      <w:r>
+        <w:rPr>
+          <w:noProof/>
+        </w:rPr>
+        <w:t>MS Windows Executables</w:t>
+      </w:r>
+      <w:r>
+        <w:rPr>
+          <w:noProof/>
+        </w:rPr>
+        <w:tab/>
+      </w:r>
+      <w:r>
+        <w:rPr>
+          <w:noProof/>
+        </w:rPr>
+        <w:fldChar w:fldCharType="begin"/>
+      </w:r>
+      <w:r>
+        <w:rPr>
+          <w:noProof/>
+        </w:rPr>
+        <w:instrText xml:space="preserve"> PAGEREF _Toc3277818 \h </w:instrText>
+      </w:r>
+      <w:r>
+        <w:rPr>
+          <w:noProof/>
+        </w:rPr>
+      </w:r>
+      <w:r>
+        <w:rPr>
+          <w:noProof/>
+        </w:rPr>
+        <w:fldChar w:fldCharType="separate"/>
+      </w:r>
+      <w:r>
+        <w:rPr>
+          <w:noProof/>
+        </w:rPr>
+        <w:t>6</w:t>
+      </w:r>
+      <w:r>
+        <w:rPr>
+          <w:noProof/>
+        </w:rPr>
+        <w:fldChar w:fldCharType="end"/>
+      </w:r>
+    </w:p>
+    <w:p>
+      <w:pPr>
+        <w:pStyle w:val="TOC1"/>
+        <w:tabs>
+          <w:tab w:val="left" w:pos="660"/>
+          <w:tab w:val="right" w:leader="dot" w:pos="9016"/>
+        </w:tabs>
+        <w:rPr>
+          <w:rFonts w:eastAsiaTheme="minorEastAsia"/>
+          <w:noProof/>
+          <w:lang w:eastAsia="en-ZA"/>
+        </w:rPr>
+      </w:pPr>
+      <w:r>
+        <w:rPr>
+          <w:noProof/>
+        </w:rPr>
+        <w:t>6.2</w:t>
+      </w:r>
+      <w:r>
+        <w:rPr>
+          <w:rFonts w:eastAsiaTheme="minorEastAsia"/>
+          <w:noProof/>
+          <w:lang w:eastAsia="en-ZA"/>
+        </w:rPr>
+        <w:tab/>
+      </w:r>
+      <w:r>
+        <w:rPr>
+          <w:noProof/>
+        </w:rPr>
+        <w:t>SQL Stored Procedures</w:t>
+      </w:r>
+      <w:r>
+        <w:rPr>
+          <w:noProof/>
+        </w:rPr>
+        <w:tab/>
+      </w:r>
+      <w:r>
+        <w:rPr>
+          <w:noProof/>
+        </w:rPr>
+        <w:fldChar w:fldCharType="begin"/>
+      </w:r>
+      <w:r>
+        <w:rPr>
+          <w:noProof/>
+        </w:rPr>
+        <w:instrText xml:space="preserve"> PAGEREF _Toc3277819 \h </w:instrText>
+      </w:r>
+      <w:r>
+        <w:rPr>
+          <w:noProof/>
+        </w:rPr>
+      </w:r>
+      <w:r>
+        <w:rPr>
+          <w:noProof/>
+        </w:rPr>
+        <w:fldChar w:fldCharType="separate"/>
+      </w:r>
+      <w:r>
+        <w:rPr>
+          <w:noProof/>
+        </w:rPr>
+        <w:t>6</w:t>
       </w:r>
       <w:r>
         <w:rPr>
@@ -1593,20 +1760,20 @@
         <w:rPr>
           <w:rFonts w:eastAsiaTheme="minorEastAsia"/>
           <w:noProof/>
-          <w:lang w:val="af-ZA" w:eastAsia="af-ZA"/>
+          <w:lang w:eastAsia="en-ZA"/>
         </w:rPr>
       </w:pPr>
       <w:r>
         <w:rPr>
           <w:noProof/>
         </w:rPr>
-        <w:t>6.</w:t>
+        <w:t>7.</w:t>
       </w:r>
       <w:r>
         <w:rPr>
           <w:rFonts w:eastAsiaTheme="minorEastAsia"/>
           <w:noProof/>
-          <w:lang w:val="af-ZA" w:eastAsia="af-ZA"/>
+          <w:lang w:eastAsia="en-ZA"/>
         </w:rPr>
         <w:tab/>
       </w:r>
@@ -1614,7 +1781,7 @@
         <w:rPr>
           <w:noProof/>
         </w:rPr>
-        <w:t>Dependencies</w:t>
+        <w:t>Acceptance</w:t>
       </w:r>
       <w:r>
         <w:rPr>
@@ -1632,7 +1799,7 @@
         <w:rPr>
           <w:noProof/>
         </w:rPr>
-        <w:instrText xml:space="preserve"> PAGEREF _Toc525038512 \h </w:instrText>
+        <w:instrText xml:space="preserve"> PAGEREF _Toc3277820 \h </w:instrText>
       </w:r>
       <w:r>
         <w:rPr>
@@ -1649,607 +1816,7 @@
         <w:rPr>
           <w:noProof/>
         </w:rPr>
-        <w:t>4</w:t>
-      </w:r>
-      <w:r>
-        <w:rPr>
-          <w:noProof/>
-        </w:rPr>
-        <w:fldChar w:fldCharType="end"/>
-      </w:r>
-    </w:p>
-    <w:p>
-      <w:pPr>
-        <w:pStyle w:val="TOC1"/>
-        <w:tabs>
-          <w:tab w:val="left" w:pos="440"/>
-          <w:tab w:val="right" w:leader="dot" w:pos="9016"/>
-        </w:tabs>
-        <w:rPr>
-          <w:rFonts w:eastAsiaTheme="minorEastAsia"/>
-          <w:noProof/>
-          <w:lang w:val="af-ZA" w:eastAsia="af-ZA"/>
-        </w:rPr>
-      </w:pPr>
-      <w:r>
-        <w:rPr>
-          <w:noProof/>
-        </w:rPr>
-        <w:t>7.</w:t>
-      </w:r>
-      <w:r>
-        <w:rPr>
-          <w:rFonts w:eastAsiaTheme="minorEastAsia"/>
-          <w:noProof/>
-          <w:lang w:val="af-ZA" w:eastAsia="af-ZA"/>
-        </w:rPr>
-        <w:tab/>
-      </w:r>
-      <w:r>
-        <w:rPr>
-          <w:noProof/>
-        </w:rPr>
-        <w:t>Application design philosophy</w:t>
-      </w:r>
-      <w:r>
-        <w:rPr>
-          <w:noProof/>
-        </w:rPr>
-        <w:tab/>
-      </w:r>
-      <w:r>
-        <w:rPr>
-          <w:noProof/>
-        </w:rPr>
-        <w:fldChar w:fldCharType="begin"/>
-      </w:r>
-      <w:r>
-        <w:rPr>
-          <w:noProof/>
-        </w:rPr>
-        <w:instrText xml:space="preserve"> PAGEREF _Toc525038513 \h </w:instrText>
-      </w:r>
-      <w:r>
-        <w:rPr>
-          <w:noProof/>
-        </w:rPr>
-      </w:r>
-      <w:r>
-        <w:rPr>
-          <w:noProof/>
-        </w:rPr>
-        <w:fldChar w:fldCharType="separate"/>
-      </w:r>
-      <w:r>
-        <w:rPr>
-          <w:noProof/>
-        </w:rPr>
-        <w:t>4</w:t>
-      </w:r>
-      <w:r>
-        <w:rPr>
-          <w:noProof/>
-        </w:rPr>
-        <w:fldChar w:fldCharType="end"/>
-      </w:r>
-    </w:p>
-    <w:p>
-      <w:pPr>
-        <w:pStyle w:val="TOC1"/>
-        <w:tabs>
-          <w:tab w:val="left" w:pos="440"/>
-          <w:tab w:val="right" w:leader="dot" w:pos="9016"/>
-        </w:tabs>
-        <w:rPr>
-          <w:rFonts w:eastAsiaTheme="minorEastAsia"/>
-          <w:noProof/>
-          <w:lang w:val="af-ZA" w:eastAsia="af-ZA"/>
-        </w:rPr>
-      </w:pPr>
-      <w:r>
-        <w:rPr>
-          <w:noProof/>
-        </w:rPr>
-        <w:t>8.</w:t>
-      </w:r>
-      <w:r>
-        <w:rPr>
-          <w:rFonts w:eastAsiaTheme="minorEastAsia"/>
-          <w:noProof/>
-          <w:lang w:val="af-ZA" w:eastAsia="af-ZA"/>
-        </w:rPr>
-        <w:tab/>
-      </w:r>
-      <w:r>
-        <w:rPr>
-          <w:noProof/>
-        </w:rPr>
-        <w:t>Database design philosophy</w:t>
-      </w:r>
-      <w:r>
-        <w:rPr>
-          <w:noProof/>
-        </w:rPr>
-        <w:tab/>
-      </w:r>
-      <w:r>
-        <w:rPr>
-          <w:noProof/>
-        </w:rPr>
-        <w:fldChar w:fldCharType="begin"/>
-      </w:r>
-      <w:r>
-        <w:rPr>
-          <w:noProof/>
-        </w:rPr>
-        <w:instrText xml:space="preserve"> PAGEREF _Toc525038514 \h </w:instrText>
-      </w:r>
-      <w:r>
-        <w:rPr>
-          <w:noProof/>
-        </w:rPr>
-      </w:r>
-      <w:r>
-        <w:rPr>
-          <w:noProof/>
-        </w:rPr>
-        <w:fldChar w:fldCharType="separate"/>
-      </w:r>
-      <w:r>
-        <w:rPr>
-          <w:noProof/>
-        </w:rPr>
-        <w:t>4</w:t>
-      </w:r>
-      <w:r>
-        <w:rPr>
-          <w:noProof/>
-        </w:rPr>
-        <w:fldChar w:fldCharType="end"/>
-      </w:r>
-    </w:p>
-    <w:p>
-      <w:pPr>
-        <w:pStyle w:val="TOC1"/>
-        <w:tabs>
-          <w:tab w:val="left" w:pos="440"/>
-          <w:tab w:val="right" w:leader="dot" w:pos="9016"/>
-        </w:tabs>
-        <w:rPr>
-          <w:rFonts w:eastAsiaTheme="minorEastAsia"/>
-          <w:noProof/>
-          <w:lang w:val="af-ZA" w:eastAsia="af-ZA"/>
-        </w:rPr>
-      </w:pPr>
-      <w:r>
-        <w:rPr>
-          <w:noProof/>
-        </w:rPr>
-        <w:t>9.</w:t>
-      </w:r>
-      <w:r>
-        <w:rPr>
-          <w:rFonts w:eastAsiaTheme="minorEastAsia"/>
-          <w:noProof/>
-          <w:lang w:val="af-ZA" w:eastAsia="af-ZA"/>
-        </w:rPr>
-        <w:tab/>
-      </w:r>
-      <w:r>
-        <w:rPr>
-          <w:noProof/>
-        </w:rPr>
-        <w:t>Catalogue lookup to sales-order</w:t>
-      </w:r>
-      <w:r>
-        <w:rPr>
-          <w:noProof/>
-        </w:rPr>
-        <w:tab/>
-      </w:r>
-      <w:r>
-        <w:rPr>
-          <w:noProof/>
-        </w:rPr>
-        <w:fldChar w:fldCharType="begin"/>
-      </w:r>
-      <w:r>
-        <w:rPr>
-          <w:noProof/>
-        </w:rPr>
-        <w:instrText xml:space="preserve"> PAGEREF _Toc525038515 \h </w:instrText>
-      </w:r>
-      <w:r>
-        <w:rPr>
-          <w:noProof/>
-        </w:rPr>
-      </w:r>
-      <w:r>
-        <w:rPr>
-          <w:noProof/>
-        </w:rPr>
-        <w:fldChar w:fldCharType="separate"/>
-      </w:r>
-      <w:r>
-        <w:rPr>
-          <w:noProof/>
-        </w:rPr>
-        <w:t>4</w:t>
-      </w:r>
-      <w:r>
-        <w:rPr>
-          <w:noProof/>
-        </w:rPr>
-        <w:fldChar w:fldCharType="end"/>
-      </w:r>
-    </w:p>
-    <w:p>
-      <w:pPr>
-        <w:pStyle w:val="TOC1"/>
-        <w:tabs>
-          <w:tab w:val="left" w:pos="660"/>
-          <w:tab w:val="right" w:leader="dot" w:pos="9016"/>
-        </w:tabs>
-        <w:rPr>
-          <w:rFonts w:eastAsiaTheme="minorEastAsia"/>
-          <w:noProof/>
-          <w:lang w:val="af-ZA" w:eastAsia="af-ZA"/>
-        </w:rPr>
-      </w:pPr>
-      <w:r>
-        <w:rPr>
-          <w:noProof/>
-        </w:rPr>
-        <w:t>10.</w:t>
-      </w:r>
-      <w:r>
-        <w:rPr>
-          <w:rFonts w:eastAsiaTheme="minorEastAsia"/>
-          <w:noProof/>
-          <w:lang w:val="af-ZA" w:eastAsia="af-ZA"/>
-        </w:rPr>
-        <w:tab/>
-      </w:r>
-      <w:r>
-        <w:rPr>
-          <w:noProof/>
-        </w:rPr>
-        <w:t>Database entities and relationships</w:t>
-      </w:r>
-      <w:r>
-        <w:rPr>
-          <w:noProof/>
-        </w:rPr>
-        <w:tab/>
-      </w:r>
-      <w:r>
-        <w:rPr>
-          <w:noProof/>
-        </w:rPr>
-        <w:fldChar w:fldCharType="begin"/>
-      </w:r>
-      <w:r>
-        <w:rPr>
-          <w:noProof/>
-        </w:rPr>
-        <w:instrText xml:space="preserve"> PAGEREF _Toc525038516 \h </w:instrText>
-      </w:r>
-      <w:r>
-        <w:rPr>
-          <w:noProof/>
-        </w:rPr>
-      </w:r>
-      <w:r>
-        <w:rPr>
-          <w:noProof/>
-        </w:rPr>
-        <w:fldChar w:fldCharType="separate"/>
-      </w:r>
-      <w:r>
-        <w:rPr>
-          <w:noProof/>
-        </w:rPr>
-        <w:t>6</w:t>
-      </w:r>
-      <w:r>
-        <w:rPr>
-          <w:noProof/>
-        </w:rPr>
-        <w:fldChar w:fldCharType="end"/>
-      </w:r>
-    </w:p>
-    <w:p>
-      <w:pPr>
-        <w:pStyle w:val="TOC1"/>
-        <w:tabs>
-          <w:tab w:val="left" w:pos="660"/>
-          <w:tab w:val="right" w:leader="dot" w:pos="9016"/>
-        </w:tabs>
-        <w:rPr>
-          <w:rFonts w:eastAsiaTheme="minorEastAsia"/>
-          <w:noProof/>
-          <w:lang w:val="af-ZA" w:eastAsia="af-ZA"/>
-        </w:rPr>
-      </w:pPr>
-      <w:r>
-        <w:rPr>
-          <w:noProof/>
-        </w:rPr>
-        <w:t>11.</w:t>
-      </w:r>
-      <w:r>
-        <w:rPr>
-          <w:rFonts w:eastAsiaTheme="minorEastAsia"/>
-          <w:noProof/>
-          <w:lang w:val="af-ZA" w:eastAsia="af-ZA"/>
-        </w:rPr>
-        <w:tab/>
-      </w:r>
-      <w:r>
-        <w:rPr>
-          <w:noProof/>
-        </w:rPr>
-        <w:t>Programs</w:t>
-      </w:r>
-      <w:r>
-        <w:rPr>
-          <w:noProof/>
-        </w:rPr>
-        <w:tab/>
-      </w:r>
-      <w:r>
-        <w:rPr>
-          <w:noProof/>
-        </w:rPr>
-        <w:fldChar w:fldCharType="begin"/>
-      </w:r>
-      <w:r>
-        <w:rPr>
-          <w:noProof/>
-        </w:rPr>
-        <w:instrText xml:space="preserve"> PAGEREF _Toc525038517 \h </w:instrText>
-      </w:r>
-      <w:r>
-        <w:rPr>
-          <w:noProof/>
-        </w:rPr>
-      </w:r>
-      <w:r>
-        <w:rPr>
-          <w:noProof/>
-        </w:rPr>
-        <w:fldChar w:fldCharType="separate"/>
-      </w:r>
-      <w:r>
-        <w:rPr>
-          <w:noProof/>
-        </w:rPr>
         <w:t>8</w:t>
-      </w:r>
-      <w:r>
-        <w:rPr>
-          <w:noProof/>
-        </w:rPr>
-        <w:fldChar w:fldCharType="end"/>
-      </w:r>
-    </w:p>
-    <w:p>
-      <w:pPr>
-        <w:pStyle w:val="TOC1"/>
-        <w:tabs>
-          <w:tab w:val="left" w:pos="660"/>
-          <w:tab w:val="right" w:leader="dot" w:pos="9016"/>
-        </w:tabs>
-        <w:rPr>
-          <w:rFonts w:eastAsiaTheme="minorEastAsia"/>
-          <w:noProof/>
-          <w:lang w:val="af-ZA" w:eastAsia="af-ZA"/>
-        </w:rPr>
-      </w:pPr>
-      <w:r>
-        <w:rPr>
-          <w:noProof/>
-        </w:rPr>
-        <w:t>11.1</w:t>
-      </w:r>
-      <w:r>
-        <w:rPr>
-          <w:rFonts w:eastAsiaTheme="minorEastAsia"/>
-          <w:noProof/>
-          <w:lang w:val="af-ZA" w:eastAsia="af-ZA"/>
-        </w:rPr>
-        <w:tab/>
-      </w:r>
-      <w:r>
-        <w:rPr>
-          <w:noProof/>
-        </w:rPr>
-        <w:t>MS Windows Executables</w:t>
-      </w:r>
-      <w:r>
-        <w:rPr>
-          <w:noProof/>
-        </w:rPr>
-        <w:tab/>
-      </w:r>
-      <w:r>
-        <w:rPr>
-          <w:noProof/>
-        </w:rPr>
-        <w:fldChar w:fldCharType="begin"/>
-      </w:r>
-      <w:r>
-        <w:rPr>
-          <w:noProof/>
-        </w:rPr>
-        <w:instrText xml:space="preserve"> PAGEREF _Toc525038518 \h </w:instrText>
-      </w:r>
-      <w:r>
-        <w:rPr>
-          <w:noProof/>
-        </w:rPr>
-      </w:r>
-      <w:r>
-        <w:rPr>
-          <w:noProof/>
-        </w:rPr>
-        <w:fldChar w:fldCharType="separate"/>
-      </w:r>
-      <w:r>
-        <w:rPr>
-          <w:noProof/>
-        </w:rPr>
-        <w:t>8</w:t>
-      </w:r>
-      <w:r>
-        <w:rPr>
-          <w:noProof/>
-        </w:rPr>
-        <w:fldChar w:fldCharType="end"/>
-      </w:r>
-    </w:p>
-    <w:p>
-      <w:pPr>
-        <w:pStyle w:val="TOC1"/>
-        <w:tabs>
-          <w:tab w:val="left" w:pos="660"/>
-          <w:tab w:val="right" w:leader="dot" w:pos="9016"/>
-        </w:tabs>
-        <w:rPr>
-          <w:rFonts w:eastAsiaTheme="minorEastAsia"/>
-          <w:noProof/>
-          <w:lang w:val="af-ZA" w:eastAsia="af-ZA"/>
-        </w:rPr>
-      </w:pPr>
-      <w:r>
-        <w:rPr>
-          <w:noProof/>
-        </w:rPr>
-        <w:t>11.2</w:t>
-      </w:r>
-      <w:r>
-        <w:rPr>
-          <w:rFonts w:eastAsiaTheme="minorEastAsia"/>
-          <w:noProof/>
-          <w:lang w:val="af-ZA" w:eastAsia="af-ZA"/>
-        </w:rPr>
-        <w:tab/>
-      </w:r>
-      <w:r>
-        <w:rPr>
-          <w:noProof/>
-        </w:rPr>
-        <w:t>SQL Stored Procedures</w:t>
-      </w:r>
-      <w:r>
-        <w:rPr>
-          <w:noProof/>
-        </w:rPr>
-        <w:tab/>
-      </w:r>
-      <w:r>
-        <w:rPr>
-          <w:noProof/>
-        </w:rPr>
-        <w:fldChar w:fldCharType="begin"/>
-      </w:r>
-      <w:r>
-        <w:rPr>
-          <w:noProof/>
-        </w:rPr>
-        <w:instrText xml:space="preserve"> PAGEREF _Toc525038519 \h </w:instrText>
-      </w:r>
-      <w:r>
-        <w:rPr>
-          <w:noProof/>
-        </w:rPr>
-      </w:r>
-      <w:r>
-        <w:rPr>
-          <w:noProof/>
-        </w:rPr>
-        <w:fldChar w:fldCharType="separate"/>
-      </w:r>
-      <w:r>
-        <w:rPr>
-          <w:noProof/>
-        </w:rPr>
-        <w:t>8</w:t>
-      </w:r>
-      <w:r>
-        <w:rPr>
-          <w:noProof/>
-        </w:rPr>
-        <w:fldChar w:fldCharType="end"/>
-      </w:r>
-    </w:p>
-    <w:p>
-      <w:pPr>
-        <w:pStyle w:val="TOC1"/>
-        <w:tabs>
-          <w:tab w:val="left" w:pos="660"/>
-          <w:tab w:val="right" w:leader="dot" w:pos="9016"/>
-        </w:tabs>
-        <w:rPr>
-          <w:rFonts w:eastAsiaTheme="minorEastAsia"/>
-          <w:noProof/>
-          <w:lang w:val="af-ZA" w:eastAsia="af-ZA"/>
-        </w:rPr>
-      </w:pPr>
-      <w:r>
-        <w:rPr>
-          <w:noProof/>
-        </w:rPr>
-        <w:t>12.</w:t>
-      </w:r>
-      <w:r>
-        <w:rPr>
-          <w:rFonts w:eastAsiaTheme="minorEastAsia"/>
-          <w:noProof/>
-          <w:lang w:val="af-ZA" w:eastAsia="af-ZA"/>
-        </w:rPr>
-        <w:tab/>
-      </w:r>
-      <w:r>
-        <w:rPr>
-          <w:noProof/>
-        </w:rPr>
-        <w:t>Acceptance</w:t>
-      </w:r>
-      <w:r>
-        <w:rPr>
-          <w:noProof/>
-        </w:rPr>
-        <w:tab/>
-      </w:r>
-      <w:r>
-        <w:rPr>
-          <w:noProof/>
-        </w:rPr>
-        <w:fldChar w:fldCharType="begin"/>
-      </w:r>
-      <w:r>
-        <w:rPr>
-          <w:noProof/>
-        </w:rPr>
-        <w:instrText xml:space="preserve"> PAGEREF _Toc525038520 \h </w:instrText>
-      </w:r>
-      <w:r>
-        <w:rPr>
-          <w:noProof/>
-        </w:rPr>
-      </w:r>
-      <w:r>
-        <w:rPr>
-          <w:noProof/>
-        </w:rPr>
-        <w:fldChar w:fldCharType="separate"/>
-      </w:r>
-      <w:r>
-        <w:rPr>
-          <w:noProof/>
-        </w:rPr>
-        <w:t>10</w:t>
       </w:r>
       <w:r>
         <w:rPr>
@@ -2279,13 +1846,17 @@
     <w:p>
       <w:pPr>
         <w:pStyle w:val="Heading1"/>
-      </w:pPr>
-      <w:bookmarkStart w:id="0" w:name="_Toc525038506"/>
+        <w:numPr>
+          <w:ilvl w:val="0"/>
+          <w:numId w:val="16"/>
+        </w:numPr>
+      </w:pPr>
+      <w:bookmarkStart w:id="1" w:name="_Toc3277812"/>
       <w:r>
         <w:lastRenderedPageBreak/>
         <w:t>Document approval and distribution list</w:t>
       </w:r>
-      <w:bookmarkEnd w:id="0"/>
+      <w:bookmarkEnd w:id="1"/>
     </w:p>
     <w:p/>
     <w:p>
@@ -2713,12 +2284,12 @@
           <w:numId w:val="16"/>
         </w:numPr>
       </w:pPr>
-      <w:bookmarkStart w:id="1" w:name="_Toc525038507"/>
+      <w:bookmarkStart w:id="2" w:name="_Toc3277813"/>
       <w:r>
         <w:lastRenderedPageBreak/>
         <w:t>Introduction</w:t>
       </w:r>
-      <w:bookmarkEnd w:id="1"/>
+      <w:bookmarkEnd w:id="2"/>
     </w:p>
     <w:p>
       <w:pPr>
@@ -2746,29 +2317,7 @@
           <w:szCs w:val="20"/>
           <w:shd w:val="clear" w:color="auto" w:fill="FFFFFF"/>
         </w:rPr>
-        <w:t xml:space="preserve">Due to the great number of stocking items and </w:t>
-      </w:r>
-      <w:proofErr w:type="gramStart"/>
-      <w:r>
-        <w:rPr>
-          <w:rFonts w:ascii="Helvetica" w:hAnsi="Helvetica"/>
-          <w:color w:val="595A5A"/>
-          <w:sz w:val="20"/>
-          <w:szCs w:val="20"/>
-          <w:shd w:val="clear" w:color="auto" w:fill="FFFFFF"/>
-        </w:rPr>
-        <w:t>broad based</w:t>
-      </w:r>
-      <w:proofErr w:type="gramEnd"/>
-      <w:r>
-        <w:rPr>
-          <w:rFonts w:ascii="Helvetica" w:hAnsi="Helvetica"/>
-          <w:color w:val="595A5A"/>
-          <w:sz w:val="20"/>
-          <w:szCs w:val="20"/>
-          <w:shd w:val="clear" w:color="auto" w:fill="FFFFFF"/>
-        </w:rPr>
-        <w:t xml:space="preserve"> demand planning, much of the purchasing decisions is driven by a semi-automated process based on sales demand, supplier fulfilment rate, available funding etc</w:t>
+        <w:t>Due to the great number of stocking items and broad based demand planning, much of the purchasing decisions is driven by a semi-automated process based on sales demand, supplier fulfilment rate, available funding etc</w:t>
       </w:r>
       <w:r>
         <w:rPr>
@@ -3160,11 +2709,11 @@
           <w:numId w:val="16"/>
         </w:numPr>
       </w:pPr>
-      <w:bookmarkStart w:id="2" w:name="_Toc525038508"/>
+      <w:bookmarkStart w:id="3" w:name="_Toc3277814"/>
       <w:r>
         <w:t>Audience</w:t>
       </w:r>
-      <w:bookmarkEnd w:id="2"/>
+      <w:bookmarkEnd w:id="3"/>
     </w:p>
     <w:p>
       <w:pPr>
@@ -3204,11 +2753,11 @@
           <w:numId w:val="16"/>
         </w:numPr>
       </w:pPr>
-      <w:bookmarkStart w:id="3" w:name="_Toc525038509"/>
+      <w:bookmarkStart w:id="4" w:name="_Toc3277815"/>
       <w:r>
         <w:t>Objectives</w:t>
       </w:r>
-      <w:bookmarkEnd w:id="3"/>
+      <w:bookmarkEnd w:id="4"/>
     </w:p>
     <w:p>
       <w:pPr>
@@ -3381,8 +2930,6 @@
       <w:r>
         <w:t>There are many more aspects that could be added to this list.</w:t>
       </w:r>
-      <w:bookmarkStart w:id="4" w:name="_GoBack"/>
-      <w:bookmarkEnd w:id="4"/>
     </w:p>
     <w:p>
       <w:pPr>
@@ -3490,14 +3037,13 @@
         <w:jc w:val="both"/>
       </w:pPr>
       <w:r>
-        <w:t>The notion should be for the purchaser to minimise stock holding without negatively affecting sales availability. Using the ePart workbench empowers buying staff to make effective and informed decisions to balance investment vs availability; there is a cost in purchasing too much stock and loss of GP if unable to supply..</w:t>
+        <w:t>The notion should be for the purchaser to minimise stock holding without negatively affecting sales availability. Using the ePart workbench empowers buying staff to make effective and informed decisions to balance investment vs availability; there is a cost in purchasing too much stock and loss of GP if unable to supply.</w:t>
       </w:r>
     </w:p>
     <w:p>
-      <w:pPr>
-        <w:ind w:left="567"/>
-        <w:jc w:val="both"/>
-      </w:pPr>
+      <w:r>
+        <w:br w:type="page"/>
+      </w:r>
     </w:p>
     <w:p>
       <w:pPr>
@@ -3507,17 +3053,69 @@
           <w:numId w:val="16"/>
         </w:numPr>
       </w:pPr>
-      <w:bookmarkStart w:id="5" w:name="_Toc525038516"/>
+      <w:bookmarkStart w:id="5" w:name="_Toc3277816"/>
+      <w:r>
+        <w:rPr>
+          <w:noProof/>
+        </w:rPr>
+        <w:lastRenderedPageBreak/>
+        <w:drawing>
+          <wp:anchor distT="0" distB="0" distL="114300" distR="114300" simplePos="0" relativeHeight="251658240" behindDoc="0" locked="0" layoutInCell="1" allowOverlap="1" wp14:anchorId="35D3517C" wp14:editId="13E39760">
+            <wp:simplePos x="0" y="0"/>
+            <wp:positionH relativeFrom="margin">
+              <wp:align>center</wp:align>
+            </wp:positionH>
+            <wp:positionV relativeFrom="paragraph">
+              <wp:posOffset>304800</wp:posOffset>
+            </wp:positionV>
+            <wp:extent cx="5224725" cy="8553450"/>
+            <wp:effectExtent l="0" t="0" r="0" b="0"/>
+            <wp:wrapSquare wrapText="bothSides"/>
+            <wp:docPr id="2" name="Picture 2"/>
+            <wp:cNvGraphicFramePr>
+              <a:graphicFrameLocks xmlns:a="http://schemas.openxmlformats.org/drawingml/2006/main" noChangeAspect="1"/>
+            </wp:cNvGraphicFramePr>
+            <a:graphic xmlns:a="http://schemas.openxmlformats.org/drawingml/2006/main">
+              <a:graphicData uri="http://schemas.openxmlformats.org/drawingml/2006/picture">
+                <pic:pic xmlns:pic="http://schemas.openxmlformats.org/drawingml/2006/picture">
+                  <pic:nvPicPr>
+                    <pic:cNvPr id="1" name=""/>
+                    <pic:cNvPicPr/>
+                  </pic:nvPicPr>
+                  <pic:blipFill>
+                    <a:blip r:embed="rId10">
+                      <a:extLst>
+                        <a:ext uri="{28A0092B-C50C-407E-A947-70E740481C1C}">
+                          <a14:useLocalDpi xmlns:a14="http://schemas.microsoft.com/office/drawing/2010/main" val="0"/>
+                        </a:ext>
+                      </a:extLst>
+                    </a:blip>
+                    <a:stretch>
+                      <a:fillRect/>
+                    </a:stretch>
+                  </pic:blipFill>
+                  <pic:spPr>
+                    <a:xfrm>
+                      <a:off x="0" y="0"/>
+                      <a:ext cx="5224725" cy="8553450"/>
+                    </a:xfrm>
+                    <a:prstGeom prst="rect">
+                      <a:avLst/>
+                    </a:prstGeom>
+                  </pic:spPr>
+                </pic:pic>
+              </a:graphicData>
+            </a:graphic>
+          </wp:anchor>
+        </w:drawing>
+      </w:r>
       <w:r>
         <w:t>Database entities and relationships</w:t>
       </w:r>
       <w:bookmarkEnd w:id="5"/>
-    </w:p>
-    <w:p>
-      <w:pPr>
-        <w:pStyle w:val="Heading1"/>
-        <w:ind w:left="567"/>
-      </w:pPr>
+      <w:r>
+        <w:br w:type="page"/>
+      </w:r>
     </w:p>
     <w:p>
       <w:pPr>
@@ -3527,8 +3125,9 @@
           <w:numId w:val="16"/>
         </w:numPr>
       </w:pPr>
-      <w:bookmarkStart w:id="6" w:name="_Toc525038517"/>
-      <w:r>
+      <w:bookmarkStart w:id="6" w:name="_Toc3277817"/>
+      <w:r>
+        <w:lastRenderedPageBreak/>
         <w:t>Programs</w:t>
       </w:r>
       <w:bookmarkEnd w:id="6"/>
@@ -3542,7 +3141,7 @@
         </w:numPr>
         <w:ind w:left="1276" w:hanging="709"/>
       </w:pPr>
-      <w:bookmarkStart w:id="7" w:name="_Toc525038518"/>
+      <w:bookmarkStart w:id="7" w:name="_Toc3277818"/>
       <w:r>
         <w:t>MS Windows Executables</w:t>
       </w:r>
@@ -3556,7 +3155,7 @@
         <w:tblLook w:val="04A0" w:firstRow="1" w:lastRow="0" w:firstColumn="1" w:lastColumn="0" w:noHBand="0" w:noVBand="1"/>
       </w:tblPr>
       <w:tblGrid>
-        <w:gridCol w:w="2126"/>
+        <w:gridCol w:w="2527"/>
         <w:gridCol w:w="5437"/>
       </w:tblGrid>
       <w:tr>
@@ -3607,14 +3206,22 @@
             <w:tcW w:w="2126" w:type="dxa"/>
             <w:vAlign w:val="center"/>
           </w:tcPr>
-          <w:p/>
+          <w:p>
+            <w:r>
+              <w:t>stkMaintMarkupFlags.exe</w:t>
+            </w:r>
+          </w:p>
         </w:tc>
         <w:tc>
           <w:tcPr>
             <w:tcW w:w="5437" w:type="dxa"/>
             <w:vAlign w:val="center"/>
           </w:tcPr>
-          <w:p/>
+          <w:p>
+            <w:r>
+              <w:t>The stock workbench application.</w:t>
+            </w:r>
+          </w:p>
         </w:tc>
       </w:tr>
     </w:tbl>
@@ -3628,15 +3235,69 @@
         </w:numPr>
         <w:ind w:left="1276" w:hanging="709"/>
       </w:pPr>
-      <w:bookmarkStart w:id="8" w:name="_Toc525038519"/>
-      <w:r>
-        <w:lastRenderedPageBreak/>
+      <w:bookmarkStart w:id="8" w:name="_Toc3277819"/>
+      <w:r>
         <w:t>SQL Stored Procedure</w:t>
       </w:r>
       <w:r>
         <w:t>s</w:t>
       </w:r>
       <w:bookmarkEnd w:id="8"/>
+    </w:p>
+    <w:p>
+      <w:r>
+        <w:t>The design of the workbench application’s database access mostly follows a pattern of:</w:t>
+      </w:r>
+    </w:p>
+    <w:p>
+      <w:pPr>
+        <w:pStyle w:val="ListParagraph"/>
+        <w:numPr>
+          <w:ilvl w:val="0"/>
+          <w:numId w:val="38"/>
+        </w:numPr>
+      </w:pPr>
+      <w:r>
+        <w:t>Extract data into working tables</w:t>
+      </w:r>
+    </w:p>
+    <w:p>
+      <w:pPr>
+        <w:pStyle w:val="ListParagraph"/>
+        <w:numPr>
+          <w:ilvl w:val="0"/>
+          <w:numId w:val="38"/>
+        </w:numPr>
+      </w:pPr>
+      <w:r>
+        <w:t>The user works on the working tables</w:t>
+      </w:r>
+    </w:p>
+    <w:p>
+      <w:pPr>
+        <w:pStyle w:val="ListParagraph"/>
+        <w:numPr>
+          <w:ilvl w:val="0"/>
+          <w:numId w:val="38"/>
+        </w:numPr>
+      </w:pPr>
+      <w:r>
+        <w:t>The changes that the user made are posted from the working tables into live data</w:t>
+      </w:r>
+    </w:p>
+    <w:p>
+      <w:r>
+        <w:t>As such, most of the stored procedures are for putting data into the working tables.  In conjunction with the data</w:t>
+      </w:r>
+      <w:r>
+        <w:t>base</w:t>
+      </w:r>
+      <w:r>
+        <w:t xml:space="preserve"> diagram, it should be easy to tell which these are, and the other procedures are named with clarity in mind</w:t>
+      </w:r>
+      <w:r>
+        <w:t>:</w:t>
+      </w:r>
     </w:p>
     <w:tbl>
       <w:tblPr>
@@ -3646,13 +3307,13 @@
         <w:tblLook w:val="04A0" w:firstRow="1" w:lastRow="0" w:firstColumn="1" w:lastColumn="0" w:noHBand="0" w:noVBand="1"/>
       </w:tblPr>
       <w:tblGrid>
-        <w:gridCol w:w="4176"/>
-        <w:gridCol w:w="3994"/>
+        <w:gridCol w:w="4253"/>
+        <w:gridCol w:w="3917"/>
       </w:tblGrid>
       <w:tr>
         <w:tc>
           <w:tcPr>
-            <w:tcW w:w="4176" w:type="dxa"/>
+            <w:tcW w:w="4253" w:type="dxa"/>
             <w:vAlign w:val="center"/>
           </w:tcPr>
           <w:p>
@@ -3672,7 +3333,7 @@
         </w:tc>
         <w:tc>
           <w:tcPr>
-            <w:tcW w:w="3994" w:type="dxa"/>
+            <w:tcW w:w="3917" w:type="dxa"/>
             <w:vAlign w:val="center"/>
           </w:tcPr>
           <w:p>
@@ -3686,7 +3347,7 @@
               <w:rPr>
                 <w:b/>
               </w:rPr>
-              <w:t>Description</w:t>
+              <w:t>Note</w:t>
             </w:r>
           </w:p>
         </w:tc>
@@ -3694,14 +3355,20 @@
       <w:tr>
         <w:tc>
           <w:tcPr>
-            <w:tcW w:w="4176" w:type="dxa"/>
+            <w:tcW w:w="4253" w:type="dxa"/>
             <w:vAlign w:val="center"/>
           </w:tcPr>
-          <w:p/>
-        </w:tc>
-        <w:tc>
-          <w:tcPr>
-            <w:tcW w:w="3994" w:type="dxa"/>
+          <w:p>
+            <w:proofErr w:type="spellStart"/>
+            <w:r>
+              <w:t>stkMaintMkpFlagsSupplierStockLists</w:t>
+            </w:r>
+            <w:proofErr w:type="spellEnd"/>
+          </w:p>
+        </w:tc>
+        <w:tc>
+          <w:tcPr>
+            <w:tcW w:w="3917" w:type="dxa"/>
             <w:vAlign w:val="center"/>
           </w:tcPr>
           <w:p/>
@@ -3710,14 +3377,20 @@
       <w:tr>
         <w:tc>
           <w:tcPr>
-            <w:tcW w:w="4176" w:type="dxa"/>
+            <w:tcW w:w="4253" w:type="dxa"/>
             <w:vAlign w:val="center"/>
           </w:tcPr>
-          <w:p/>
-        </w:tc>
-        <w:tc>
-          <w:tcPr>
-            <w:tcW w:w="3994" w:type="dxa"/>
+          <w:p>
+            <w:proofErr w:type="spellStart"/>
+            <w:r>
+              <w:t>stkMaintMkpFlagsLinkedTo</w:t>
+            </w:r>
+            <w:proofErr w:type="spellEnd"/>
+          </w:p>
+        </w:tc>
+        <w:tc>
+          <w:tcPr>
+            <w:tcW w:w="3917" w:type="dxa"/>
             <w:vAlign w:val="center"/>
           </w:tcPr>
           <w:p/>
@@ -3726,14 +3399,20 @@
       <w:tr>
         <w:tc>
           <w:tcPr>
-            <w:tcW w:w="4176" w:type="dxa"/>
+            <w:tcW w:w="4253" w:type="dxa"/>
             <w:vAlign w:val="center"/>
           </w:tcPr>
-          <w:p/>
-        </w:tc>
-        <w:tc>
-          <w:tcPr>
-            <w:tcW w:w="3994" w:type="dxa"/>
+          <w:p>
+            <w:proofErr w:type="spellStart"/>
+            <w:r>
+              <w:t>stkMaintMkpFlagsPost</w:t>
+            </w:r>
+            <w:proofErr w:type="spellEnd"/>
+          </w:p>
+        </w:tc>
+        <w:tc>
+          <w:tcPr>
+            <w:tcW w:w="3917" w:type="dxa"/>
             <w:vAlign w:val="center"/>
           </w:tcPr>
           <w:p/>
@@ -3742,14 +3421,23 @@
       <w:tr>
         <w:tc>
           <w:tcPr>
-            <w:tcW w:w="4176" w:type="dxa"/>
+            <w:tcW w:w="4253" w:type="dxa"/>
             <w:vAlign w:val="center"/>
           </w:tcPr>
-          <w:p/>
-        </w:tc>
-        <w:tc>
-          <w:tcPr>
-            <w:tcW w:w="3994" w:type="dxa"/>
+          <w:p>
+            <w:proofErr w:type="spellStart"/>
+            <w:r>
+              <w:t>stkMaintMkpFlags</w:t>
+            </w:r>
+            <w:r>
+              <w:t>SPLLine</w:t>
+            </w:r>
+            <w:proofErr w:type="spellEnd"/>
+          </w:p>
+        </w:tc>
+        <w:tc>
+          <w:tcPr>
+            <w:tcW w:w="3917" w:type="dxa"/>
             <w:vAlign w:val="center"/>
           </w:tcPr>
           <w:p/>
@@ -3758,14 +3446,23 @@
       <w:tr>
         <w:tc>
           <w:tcPr>
-            <w:tcW w:w="4176" w:type="dxa"/>
+            <w:tcW w:w="4253" w:type="dxa"/>
             <w:vAlign w:val="center"/>
           </w:tcPr>
-          <w:p/>
-        </w:tc>
-        <w:tc>
-          <w:tcPr>
-            <w:tcW w:w="3994" w:type="dxa"/>
+          <w:p>
+            <w:proofErr w:type="spellStart"/>
+            <w:r>
+              <w:t>stkMaintMkpFlags</w:t>
+            </w:r>
+            <w:r>
+              <w:t>WPLLine</w:t>
+            </w:r>
+            <w:proofErr w:type="spellEnd"/>
+          </w:p>
+        </w:tc>
+        <w:tc>
+          <w:tcPr>
+            <w:tcW w:w="3917" w:type="dxa"/>
             <w:vAlign w:val="center"/>
           </w:tcPr>
           <w:p/>
@@ -3774,14 +3471,23 @@
       <w:tr>
         <w:tc>
           <w:tcPr>
-            <w:tcW w:w="4176" w:type="dxa"/>
+            <w:tcW w:w="4253" w:type="dxa"/>
             <w:vAlign w:val="center"/>
           </w:tcPr>
-          <w:p/>
-        </w:tc>
-        <w:tc>
-          <w:tcPr>
-            <w:tcW w:w="3994" w:type="dxa"/>
+          <w:p>
+            <w:proofErr w:type="spellStart"/>
+            <w:r>
+              <w:t>stkMaintMkpFlags</w:t>
+            </w:r>
+            <w:r>
+              <w:t>WPLNew</w:t>
+            </w:r>
+            <w:proofErr w:type="spellEnd"/>
+          </w:p>
+        </w:tc>
+        <w:tc>
+          <w:tcPr>
+            <w:tcW w:w="3917" w:type="dxa"/>
             <w:vAlign w:val="center"/>
           </w:tcPr>
           <w:p/>
@@ -3790,14 +3496,23 @@
       <w:tr>
         <w:tc>
           <w:tcPr>
-            <w:tcW w:w="4176" w:type="dxa"/>
+            <w:tcW w:w="4253" w:type="dxa"/>
             <w:vAlign w:val="center"/>
           </w:tcPr>
-          <w:p/>
-        </w:tc>
-        <w:tc>
-          <w:tcPr>
-            <w:tcW w:w="3994" w:type="dxa"/>
+          <w:p>
+            <w:proofErr w:type="spellStart"/>
+            <w:r>
+              <w:t>stkMaintMkpFlags</w:t>
+            </w:r>
+            <w:r>
+              <w:t>DetBin</w:t>
+            </w:r>
+            <w:proofErr w:type="spellEnd"/>
+          </w:p>
+        </w:tc>
+        <w:tc>
+          <w:tcPr>
+            <w:tcW w:w="3917" w:type="dxa"/>
             <w:vAlign w:val="center"/>
           </w:tcPr>
           <w:p/>
@@ -3806,14 +3521,23 @@
       <w:tr>
         <w:tc>
           <w:tcPr>
-            <w:tcW w:w="4176" w:type="dxa"/>
+            <w:tcW w:w="4253" w:type="dxa"/>
             <w:vAlign w:val="center"/>
           </w:tcPr>
-          <w:p/>
-        </w:tc>
-        <w:tc>
-          <w:tcPr>
-            <w:tcW w:w="3994" w:type="dxa"/>
+          <w:p>
+            <w:proofErr w:type="spellStart"/>
+            <w:r>
+              <w:t>stkMaintMkpFlags</w:t>
+            </w:r>
+            <w:r>
+              <w:t>DetAsm</w:t>
+            </w:r>
+            <w:proofErr w:type="spellEnd"/>
+          </w:p>
+        </w:tc>
+        <w:tc>
+          <w:tcPr>
+            <w:tcW w:w="3917" w:type="dxa"/>
             <w:vAlign w:val="center"/>
           </w:tcPr>
           <w:p/>
@@ -3822,14 +3546,23 @@
       <w:tr>
         <w:tc>
           <w:tcPr>
-            <w:tcW w:w="4176" w:type="dxa"/>
+            <w:tcW w:w="4253" w:type="dxa"/>
             <w:vAlign w:val="center"/>
           </w:tcPr>
-          <w:p/>
-        </w:tc>
-        <w:tc>
-          <w:tcPr>
-            <w:tcW w:w="3994" w:type="dxa"/>
+          <w:p>
+            <w:proofErr w:type="spellStart"/>
+            <w:r>
+              <w:t>stkMaintMkpFlagsDet</w:t>
+            </w:r>
+            <w:r>
+              <w:t>PartNr</w:t>
+            </w:r>
+            <w:proofErr w:type="spellEnd"/>
+          </w:p>
+        </w:tc>
+        <w:tc>
+          <w:tcPr>
+            <w:tcW w:w="3917" w:type="dxa"/>
             <w:vAlign w:val="center"/>
           </w:tcPr>
           <w:p/>
@@ -3838,14 +3571,23 @@
       <w:tr>
         <w:tc>
           <w:tcPr>
-            <w:tcW w:w="4176" w:type="dxa"/>
+            <w:tcW w:w="4253" w:type="dxa"/>
             <w:vAlign w:val="center"/>
           </w:tcPr>
-          <w:p/>
-        </w:tc>
-        <w:tc>
-          <w:tcPr>
-            <w:tcW w:w="3994" w:type="dxa"/>
+          <w:p>
+            <w:proofErr w:type="spellStart"/>
+            <w:r>
+              <w:t>stkMaintMkpFlagsDet</w:t>
+            </w:r>
+            <w:r>
+              <w:t>POHdr</w:t>
+            </w:r>
+            <w:proofErr w:type="spellEnd"/>
+          </w:p>
+        </w:tc>
+        <w:tc>
+          <w:tcPr>
+            <w:tcW w:w="3917" w:type="dxa"/>
             <w:vAlign w:val="center"/>
           </w:tcPr>
           <w:p/>
@@ -3854,14 +3596,23 @@
       <w:tr>
         <w:tc>
           <w:tcPr>
-            <w:tcW w:w="4176" w:type="dxa"/>
+            <w:tcW w:w="4253" w:type="dxa"/>
             <w:vAlign w:val="center"/>
           </w:tcPr>
-          <w:p/>
-        </w:tc>
-        <w:tc>
-          <w:tcPr>
-            <w:tcW w:w="3994" w:type="dxa"/>
+          <w:p>
+            <w:proofErr w:type="spellStart"/>
+            <w:r>
+              <w:t>stkMaintMkpFlagsDet</w:t>
+            </w:r>
+            <w:r>
+              <w:t>PODet</w:t>
+            </w:r>
+            <w:proofErr w:type="spellEnd"/>
+          </w:p>
+        </w:tc>
+        <w:tc>
+          <w:tcPr>
+            <w:tcW w:w="3917" w:type="dxa"/>
             <w:vAlign w:val="center"/>
           </w:tcPr>
           <w:p/>
@@ -3870,14 +3621,23 @@
       <w:tr>
         <w:tc>
           <w:tcPr>
-            <w:tcW w:w="4176" w:type="dxa"/>
+            <w:tcW w:w="4253" w:type="dxa"/>
             <w:vAlign w:val="center"/>
           </w:tcPr>
-          <w:p/>
-        </w:tc>
-        <w:tc>
-          <w:tcPr>
-            <w:tcW w:w="3994" w:type="dxa"/>
+          <w:p>
+            <w:proofErr w:type="spellStart"/>
+            <w:r>
+              <w:t>stkMaintMkpFlagsDet</w:t>
+            </w:r>
+            <w:r>
+              <w:t>GRVs</w:t>
+            </w:r>
+            <w:proofErr w:type="spellEnd"/>
+          </w:p>
+        </w:tc>
+        <w:tc>
+          <w:tcPr>
+            <w:tcW w:w="3917" w:type="dxa"/>
             <w:vAlign w:val="center"/>
           </w:tcPr>
           <w:p/>
@@ -3886,14 +3646,23 @@
       <w:tr>
         <w:tc>
           <w:tcPr>
-            <w:tcW w:w="4176" w:type="dxa"/>
+            <w:tcW w:w="4253" w:type="dxa"/>
             <w:vAlign w:val="center"/>
           </w:tcPr>
-          <w:p/>
-        </w:tc>
-        <w:tc>
-          <w:tcPr>
-            <w:tcW w:w="3994" w:type="dxa"/>
+          <w:p>
+            <w:proofErr w:type="spellStart"/>
+            <w:r>
+              <w:t>stkMaintMkpFlags</w:t>
+            </w:r>
+            <w:r>
+              <w:t>DetSusShipped</w:t>
+            </w:r>
+            <w:proofErr w:type="spellEnd"/>
+          </w:p>
+        </w:tc>
+        <w:tc>
+          <w:tcPr>
+            <w:tcW w:w="3917" w:type="dxa"/>
             <w:vAlign w:val="center"/>
           </w:tcPr>
           <w:p/>
@@ -3902,14 +3671,29 @@
       <w:tr>
         <w:tc>
           <w:tcPr>
-            <w:tcW w:w="4176" w:type="dxa"/>
+            <w:tcW w:w="4253" w:type="dxa"/>
             <w:vAlign w:val="center"/>
           </w:tcPr>
-          <w:p/>
-        </w:tc>
-        <w:tc>
-          <w:tcPr>
-            <w:tcW w:w="3994" w:type="dxa"/>
+          <w:p>
+            <w:proofErr w:type="spellStart"/>
+            <w:r>
+              <w:t>stkMaintMkpFlags</w:t>
+            </w:r>
+            <w:r>
+              <w:t>Det</w:t>
+            </w:r>
+            <w:r>
+              <w:t>Sus</w:t>
+            </w:r>
+            <w:r>
+              <w:t>Labeling</w:t>
+            </w:r>
+            <w:proofErr w:type="spellEnd"/>
+          </w:p>
+        </w:tc>
+        <w:tc>
+          <w:tcPr>
+            <w:tcW w:w="3917" w:type="dxa"/>
             <w:vAlign w:val="center"/>
           </w:tcPr>
           <w:p/>
@@ -3918,14 +3702,29 @@
       <w:tr>
         <w:tc>
           <w:tcPr>
-            <w:tcW w:w="4176" w:type="dxa"/>
+            <w:tcW w:w="4253" w:type="dxa"/>
             <w:vAlign w:val="center"/>
           </w:tcPr>
-          <w:p/>
-        </w:tc>
-        <w:tc>
-          <w:tcPr>
-            <w:tcW w:w="3994" w:type="dxa"/>
+          <w:p>
+            <w:proofErr w:type="spellStart"/>
+            <w:r>
+              <w:t>stkMaintMkpFlags</w:t>
+            </w:r>
+            <w:r>
+              <w:t>Det</w:t>
+            </w:r>
+            <w:r>
+              <w:t>Sus</w:t>
+            </w:r>
+            <w:r>
+              <w:t>Transfer</w:t>
+            </w:r>
+            <w:proofErr w:type="spellEnd"/>
+          </w:p>
+        </w:tc>
+        <w:tc>
+          <w:tcPr>
+            <w:tcW w:w="3917" w:type="dxa"/>
             <w:vAlign w:val="center"/>
           </w:tcPr>
           <w:p/>
@@ -3934,14 +3733,23 @@
       <w:tr>
         <w:tc>
           <w:tcPr>
-            <w:tcW w:w="4176" w:type="dxa"/>
+            <w:tcW w:w="4253" w:type="dxa"/>
             <w:vAlign w:val="center"/>
           </w:tcPr>
-          <w:p/>
-        </w:tc>
-        <w:tc>
-          <w:tcPr>
-            <w:tcW w:w="3994" w:type="dxa"/>
+          <w:p>
+            <w:proofErr w:type="spellStart"/>
+            <w:r>
+              <w:t>stkMaintMkpFlagsDet</w:t>
+            </w:r>
+            <w:r>
+              <w:t>LostSales</w:t>
+            </w:r>
+            <w:proofErr w:type="spellEnd"/>
+          </w:p>
+        </w:tc>
+        <w:tc>
+          <w:tcPr>
+            <w:tcW w:w="3917" w:type="dxa"/>
             <w:vAlign w:val="center"/>
           </w:tcPr>
           <w:p/>
@@ -3950,14 +3758,23 @@
       <w:tr>
         <w:tc>
           <w:tcPr>
-            <w:tcW w:w="4176" w:type="dxa"/>
+            <w:tcW w:w="4253" w:type="dxa"/>
             <w:vAlign w:val="center"/>
           </w:tcPr>
-          <w:p/>
-        </w:tc>
-        <w:tc>
-          <w:tcPr>
-            <w:tcW w:w="3994" w:type="dxa"/>
+          <w:p>
+            <w:proofErr w:type="spellStart"/>
+            <w:r>
+              <w:t>stkMaintMkpFlags</w:t>
+            </w:r>
+            <w:r>
+              <w:t>AMSLookup</w:t>
+            </w:r>
+            <w:proofErr w:type="spellEnd"/>
+          </w:p>
+        </w:tc>
+        <w:tc>
+          <w:tcPr>
+            <w:tcW w:w="3917" w:type="dxa"/>
             <w:vAlign w:val="center"/>
           </w:tcPr>
           <w:p/>
@@ -3966,14 +3783,18 @@
       <w:tr>
         <w:tc>
           <w:tcPr>
-            <w:tcW w:w="4176" w:type="dxa"/>
+            <w:tcW w:w="4253" w:type="dxa"/>
             <w:vAlign w:val="center"/>
           </w:tcPr>
-          <w:p/>
-        </w:tc>
-        <w:tc>
-          <w:tcPr>
-            <w:tcW w:w="3994" w:type="dxa"/>
+          <w:p>
+            <w:r>
+              <w:t>stk12MonthSalesFromCubeForStockCode</w:t>
+            </w:r>
+          </w:p>
+        </w:tc>
+        <w:tc>
+          <w:tcPr>
+            <w:tcW w:w="3917" w:type="dxa"/>
             <w:vAlign w:val="center"/>
           </w:tcPr>
           <w:p/>
@@ -3982,14 +3803,20 @@
       <w:tr>
         <w:tc>
           <w:tcPr>
-            <w:tcW w:w="4176" w:type="dxa"/>
+            <w:tcW w:w="4253" w:type="dxa"/>
             <w:vAlign w:val="center"/>
           </w:tcPr>
-          <w:p/>
-        </w:tc>
-        <w:tc>
-          <w:tcPr>
-            <w:tcW w:w="3994" w:type="dxa"/>
+          <w:p>
+            <w:proofErr w:type="spellStart"/>
+            <w:r>
+              <w:t>recPurchaseHistory</w:t>
+            </w:r>
+            <w:proofErr w:type="spellEnd"/>
+          </w:p>
+        </w:tc>
+        <w:tc>
+          <w:tcPr>
+            <w:tcW w:w="3917" w:type="dxa"/>
             <w:vAlign w:val="center"/>
           </w:tcPr>
           <w:p/>
@@ -3998,14 +3825,23 @@
       <w:tr>
         <w:tc>
           <w:tcPr>
-            <w:tcW w:w="4176" w:type="dxa"/>
+            <w:tcW w:w="4253" w:type="dxa"/>
             <w:vAlign w:val="center"/>
           </w:tcPr>
-          <w:p/>
-        </w:tc>
-        <w:tc>
-          <w:tcPr>
-            <w:tcW w:w="3994" w:type="dxa"/>
+          <w:p>
+            <w:proofErr w:type="spellStart"/>
+            <w:r>
+              <w:t>stkMaintMkpFlags</w:t>
+            </w:r>
+            <w:r>
+              <w:t>ReturnsByMonth</w:t>
+            </w:r>
+            <w:proofErr w:type="spellEnd"/>
+          </w:p>
+        </w:tc>
+        <w:tc>
+          <w:tcPr>
+            <w:tcW w:w="3917" w:type="dxa"/>
             <w:vAlign w:val="center"/>
           </w:tcPr>
           <w:p/>
@@ -4014,14 +3850,20 @@
       <w:tr>
         <w:tc>
           <w:tcPr>
-            <w:tcW w:w="4176" w:type="dxa"/>
+            <w:tcW w:w="4253" w:type="dxa"/>
             <w:vAlign w:val="center"/>
           </w:tcPr>
-          <w:p/>
-        </w:tc>
-        <w:tc>
-          <w:tcPr>
-            <w:tcW w:w="3994" w:type="dxa"/>
+          <w:p>
+            <w:proofErr w:type="spellStart"/>
+            <w:r>
+              <w:t>stkWritedownHistory</w:t>
+            </w:r>
+            <w:proofErr w:type="spellEnd"/>
+          </w:p>
+        </w:tc>
+        <w:tc>
+          <w:tcPr>
+            <w:tcW w:w="3917" w:type="dxa"/>
             <w:vAlign w:val="center"/>
           </w:tcPr>
           <w:p/>
@@ -4030,15 +3872,861 @@
       <w:tr>
         <w:tc>
           <w:tcPr>
-            <w:tcW w:w="4176" w:type="dxa"/>
+            <w:tcW w:w="4253" w:type="dxa"/>
             <w:vAlign w:val="center"/>
           </w:tcPr>
+          <w:p>
+            <w:proofErr w:type="spellStart"/>
+            <w:r>
+              <w:t>stkMkpDetPOChangeAdd</w:t>
+            </w:r>
+            <w:proofErr w:type="spellEnd"/>
+          </w:p>
+        </w:tc>
+        <w:tc>
+          <w:tcPr>
+            <w:tcW w:w="3917" w:type="dxa"/>
+            <w:vAlign w:val="center"/>
+          </w:tcPr>
           <w:p/>
         </w:tc>
-        <w:tc>
-          <w:tcPr>
-            <w:tcW w:w="3994" w:type="dxa"/>
+      </w:tr>
+      <w:tr>
+        <w:tc>
+          <w:tcPr>
+            <w:tcW w:w="4253" w:type="dxa"/>
             <w:vAlign w:val="center"/>
+          </w:tcPr>
+          <w:p>
+            <w:proofErr w:type="spellStart"/>
+            <w:r>
+              <w:t>stkGraphGAMS</w:t>
+            </w:r>
+            <w:proofErr w:type="spellEnd"/>
+          </w:p>
+        </w:tc>
+        <w:tc>
+          <w:tcPr>
+            <w:tcW w:w="3917" w:type="dxa"/>
+            <w:vAlign w:val="center"/>
+          </w:tcPr>
+          <w:p/>
+        </w:tc>
+      </w:tr>
+      <w:tr>
+        <w:tc>
+          <w:tcPr>
+            <w:tcW w:w="4253" w:type="dxa"/>
+            <w:vAlign w:val="center"/>
+          </w:tcPr>
+          <w:p>
+            <w:proofErr w:type="spellStart"/>
+            <w:r>
+              <w:t>stkGraphFreeStock</w:t>
+            </w:r>
+            <w:proofErr w:type="spellEnd"/>
+          </w:p>
+        </w:tc>
+        <w:tc>
+          <w:tcPr>
+            <w:tcW w:w="3917" w:type="dxa"/>
+            <w:vAlign w:val="center"/>
+          </w:tcPr>
+          <w:p/>
+        </w:tc>
+      </w:tr>
+      <w:tr>
+        <w:tc>
+          <w:tcPr>
+            <w:tcW w:w="4253" w:type="dxa"/>
+            <w:vAlign w:val="center"/>
+          </w:tcPr>
+          <w:p>
+            <w:proofErr w:type="spellStart"/>
+            <w:r>
+              <w:t>stkMaintMkpFlags</w:t>
+            </w:r>
+            <w:r>
+              <w:t>ChangeHist</w:t>
+            </w:r>
+            <w:proofErr w:type="spellEnd"/>
+          </w:p>
+        </w:tc>
+        <w:tc>
+          <w:tcPr>
+            <w:tcW w:w="3917" w:type="dxa"/>
+            <w:vAlign w:val="center"/>
+          </w:tcPr>
+          <w:p/>
+        </w:tc>
+      </w:tr>
+      <w:tr>
+        <w:tc>
+          <w:tcPr>
+            <w:tcW w:w="4253" w:type="dxa"/>
+            <w:vAlign w:val="center"/>
+          </w:tcPr>
+          <w:p>
+            <w:proofErr w:type="spellStart"/>
+            <w:r>
+              <w:t>stkMaintMkpFlags</w:t>
+            </w:r>
+            <w:r>
+              <w:t>GetFlagButtons</w:t>
+            </w:r>
+            <w:proofErr w:type="spellEnd"/>
+          </w:p>
+        </w:tc>
+        <w:tc>
+          <w:tcPr>
+            <w:tcW w:w="3917" w:type="dxa"/>
+            <w:vAlign w:val="center"/>
+          </w:tcPr>
+          <w:p/>
+        </w:tc>
+      </w:tr>
+      <w:tr>
+        <w:tc>
+          <w:tcPr>
+            <w:tcW w:w="4253" w:type="dxa"/>
+            <w:vAlign w:val="center"/>
+          </w:tcPr>
+          <w:p>
+            <w:proofErr w:type="spellStart"/>
+            <w:r>
+              <w:t>stkMaintMkpFlags</w:t>
+            </w:r>
+            <w:r>
+              <w:t>GetAttribsMain</w:t>
+            </w:r>
+            <w:proofErr w:type="spellEnd"/>
+          </w:p>
+        </w:tc>
+        <w:tc>
+          <w:tcPr>
+            <w:tcW w:w="3917" w:type="dxa"/>
+            <w:vAlign w:val="center"/>
+          </w:tcPr>
+          <w:p/>
+        </w:tc>
+      </w:tr>
+      <w:tr>
+        <w:tc>
+          <w:tcPr>
+            <w:tcW w:w="4253" w:type="dxa"/>
+            <w:vAlign w:val="center"/>
+          </w:tcPr>
+          <w:p>
+            <w:proofErr w:type="spellStart"/>
+            <w:r>
+              <w:t>stkMaintMkpFlags</w:t>
+            </w:r>
+            <w:r>
+              <w:t>GetAttribsDetail</w:t>
+            </w:r>
+            <w:proofErr w:type="spellEnd"/>
+          </w:p>
+        </w:tc>
+        <w:tc>
+          <w:tcPr>
+            <w:tcW w:w="3917" w:type="dxa"/>
+            <w:vAlign w:val="center"/>
+          </w:tcPr>
+          <w:p/>
+        </w:tc>
+      </w:tr>
+      <w:tr>
+        <w:tc>
+          <w:tcPr>
+            <w:tcW w:w="4253" w:type="dxa"/>
+            <w:vAlign w:val="center"/>
+          </w:tcPr>
+          <w:p>
+            <w:proofErr w:type="spellStart"/>
+            <w:r>
+              <w:t>catBaseItemAttributeChangeField</w:t>
+            </w:r>
+            <w:proofErr w:type="spellEnd"/>
+          </w:p>
+        </w:tc>
+        <w:tc>
+          <w:tcPr>
+            <w:tcW w:w="3917" w:type="dxa"/>
+            <w:vAlign w:val="center"/>
+          </w:tcPr>
+          <w:p/>
+        </w:tc>
+      </w:tr>
+      <w:tr>
+        <w:tc>
+          <w:tcPr>
+            <w:tcW w:w="4253" w:type="dxa"/>
+            <w:vAlign w:val="center"/>
+          </w:tcPr>
+          <w:p>
+            <w:proofErr w:type="spellStart"/>
+            <w:r>
+              <w:t>stkMaintMkpFlags</w:t>
+            </w:r>
+            <w:r>
+              <w:t>GetWDHistory</w:t>
+            </w:r>
+            <w:proofErr w:type="spellEnd"/>
+          </w:p>
+        </w:tc>
+        <w:tc>
+          <w:tcPr>
+            <w:tcW w:w="3917" w:type="dxa"/>
+            <w:vAlign w:val="center"/>
+          </w:tcPr>
+          <w:p/>
+        </w:tc>
+      </w:tr>
+      <w:tr>
+        <w:tc>
+          <w:tcPr>
+            <w:tcW w:w="4253" w:type="dxa"/>
+            <w:vAlign w:val="center"/>
+          </w:tcPr>
+          <w:p>
+            <w:pPr>
+              <w:jc w:val="center"/>
+              <w:rPr>
+                <w:b/>
+              </w:rPr>
+            </w:pPr>
+            <w:r>
+              <w:rPr>
+                <w:b/>
+              </w:rPr>
+              <w:lastRenderedPageBreak/>
+              <w:t>Name</w:t>
+            </w:r>
+          </w:p>
+        </w:tc>
+        <w:tc>
+          <w:tcPr>
+            <w:tcW w:w="3917" w:type="dxa"/>
+            <w:vAlign w:val="center"/>
+          </w:tcPr>
+          <w:p>
+            <w:pPr>
+              <w:jc w:val="center"/>
+              <w:rPr>
+                <w:b/>
+              </w:rPr>
+            </w:pPr>
+            <w:r>
+              <w:rPr>
+                <w:b/>
+              </w:rPr>
+              <w:t>Note</w:t>
+            </w:r>
+          </w:p>
+        </w:tc>
+      </w:tr>
+      <w:tr>
+        <w:tc>
+          <w:tcPr>
+            <w:tcW w:w="4253" w:type="dxa"/>
+            <w:vAlign w:val="center"/>
+          </w:tcPr>
+          <w:p>
+            <w:proofErr w:type="spellStart"/>
+            <w:r>
+              <w:t>catLogLostSaleManually</w:t>
+            </w:r>
+            <w:proofErr w:type="spellEnd"/>
+          </w:p>
+        </w:tc>
+        <w:tc>
+          <w:tcPr>
+            <w:tcW w:w="3917" w:type="dxa"/>
+            <w:vAlign w:val="center"/>
+          </w:tcPr>
+          <w:p/>
+        </w:tc>
+      </w:tr>
+      <w:tr>
+        <w:tc>
+          <w:tcPr>
+            <w:tcW w:w="4253" w:type="dxa"/>
+            <w:vAlign w:val="center"/>
+          </w:tcPr>
+          <w:p>
+            <w:proofErr w:type="spellStart"/>
+            <w:r>
+              <w:t>catBoMNodeHomeFindByStockCode</w:t>
+            </w:r>
+            <w:proofErr w:type="spellEnd"/>
+          </w:p>
+        </w:tc>
+        <w:tc>
+          <w:tcPr>
+            <w:tcW w:w="3917" w:type="dxa"/>
+            <w:vAlign w:val="center"/>
+          </w:tcPr>
+          <w:p/>
+        </w:tc>
+      </w:tr>
+      <w:tr>
+        <w:tc>
+          <w:tcPr>
+            <w:tcW w:w="4253" w:type="dxa"/>
+            <w:vAlign w:val="center"/>
+          </w:tcPr>
+          <w:p>
+            <w:proofErr w:type="spellStart"/>
+            <w:r>
+              <w:t>catBoMNodeHomeFindChildren</w:t>
+            </w:r>
+            <w:proofErr w:type="spellEnd"/>
+          </w:p>
+        </w:tc>
+        <w:tc>
+          <w:tcPr>
+            <w:tcW w:w="3917" w:type="dxa"/>
+            <w:vAlign w:val="center"/>
+          </w:tcPr>
+          <w:p/>
+        </w:tc>
+      </w:tr>
+      <w:tr>
+        <w:tc>
+          <w:tcPr>
+            <w:tcW w:w="4253" w:type="dxa"/>
+            <w:vAlign w:val="center"/>
+          </w:tcPr>
+          <w:p>
+            <w:proofErr w:type="spellStart"/>
+            <w:r>
+              <w:t>catBoMBaseItemHomeFindByBoMNodeCode</w:t>
+            </w:r>
+            <w:proofErr w:type="spellEnd"/>
+          </w:p>
+        </w:tc>
+        <w:tc>
+          <w:tcPr>
+            <w:tcW w:w="3917" w:type="dxa"/>
+            <w:vAlign w:val="center"/>
+          </w:tcPr>
+          <w:p/>
+        </w:tc>
+      </w:tr>
+      <w:tr>
+        <w:tc>
+          <w:tcPr>
+            <w:tcW w:w="4253" w:type="dxa"/>
+            <w:vAlign w:val="center"/>
+          </w:tcPr>
+          <w:p>
+            <w:proofErr w:type="spellStart"/>
+            <w:r>
+              <w:t>catSupplierPartMove</w:t>
+            </w:r>
+            <w:proofErr w:type="spellEnd"/>
+          </w:p>
+        </w:tc>
+        <w:tc>
+          <w:tcPr>
+            <w:tcW w:w="3917" w:type="dxa"/>
+            <w:vAlign w:val="center"/>
+          </w:tcPr>
+          <w:p>
+            <w:r>
+              <w:t>Move pricing history.</w:t>
+            </w:r>
+          </w:p>
+        </w:tc>
+      </w:tr>
+      <w:tr>
+        <w:tc>
+          <w:tcPr>
+            <w:tcW w:w="4253" w:type="dxa"/>
+            <w:vAlign w:val="center"/>
+          </w:tcPr>
+          <w:p>
+            <w:proofErr w:type="spellStart"/>
+            <w:r>
+              <w:t>catSupplierPartSplit</w:t>
+            </w:r>
+            <w:proofErr w:type="spellEnd"/>
+          </w:p>
+        </w:tc>
+        <w:tc>
+          <w:tcPr>
+            <w:tcW w:w="3917" w:type="dxa"/>
+            <w:vAlign w:val="center"/>
+          </w:tcPr>
+          <w:p>
+            <w:r>
+              <w:t>Split pricing history.</w:t>
+            </w:r>
+          </w:p>
+        </w:tc>
+      </w:tr>
+      <w:tr>
+        <w:tc>
+          <w:tcPr>
+            <w:tcW w:w="4253" w:type="dxa"/>
+            <w:vAlign w:val="center"/>
+          </w:tcPr>
+          <w:p>
+            <w:proofErr w:type="spellStart"/>
+            <w:r>
+              <w:t>stkLogWritedownReview</w:t>
+            </w:r>
+            <w:proofErr w:type="spellEnd"/>
+          </w:p>
+        </w:tc>
+        <w:tc>
+          <w:tcPr>
+            <w:tcW w:w="3917" w:type="dxa"/>
+            <w:vAlign w:val="center"/>
+          </w:tcPr>
+          <w:p/>
+        </w:tc>
+      </w:tr>
+      <w:tr>
+        <w:tc>
+          <w:tcPr>
+            <w:tcW w:w="4253" w:type="dxa"/>
+            <w:vAlign w:val="center"/>
+          </w:tcPr>
+          <w:p>
+            <w:proofErr w:type="spellStart"/>
+            <w:r>
+              <w:t>stkWritedownReviewHistory</w:t>
+            </w:r>
+            <w:proofErr w:type="spellEnd"/>
+          </w:p>
+        </w:tc>
+        <w:tc>
+          <w:tcPr>
+            <w:tcW w:w="3917" w:type="dxa"/>
+            <w:vAlign w:val="center"/>
+          </w:tcPr>
+          <w:p/>
+        </w:tc>
+      </w:tr>
+      <w:tr>
+        <w:tc>
+          <w:tcPr>
+            <w:tcW w:w="4253" w:type="dxa"/>
+            <w:vAlign w:val="center"/>
+          </w:tcPr>
+          <w:p>
+            <w:proofErr w:type="spellStart"/>
+            <w:r>
+              <w:t>stkMaintMkpFlagsBuyoutDetails</w:t>
+            </w:r>
+            <w:proofErr w:type="spellEnd"/>
+          </w:p>
+        </w:tc>
+        <w:tc>
+          <w:tcPr>
+            <w:tcW w:w="3917" w:type="dxa"/>
+            <w:vAlign w:val="center"/>
+          </w:tcPr>
+          <w:p/>
+        </w:tc>
+      </w:tr>
+      <w:tr>
+        <w:tc>
+          <w:tcPr>
+            <w:tcW w:w="4253" w:type="dxa"/>
+          </w:tcPr>
+          <w:p>
+            <w:proofErr w:type="spellStart"/>
+            <w:r>
+              <w:t>stkGetBuyoutSupplierInvoice</w:t>
+            </w:r>
+            <w:proofErr w:type="spellEnd"/>
+          </w:p>
+        </w:tc>
+        <w:tc>
+          <w:tcPr>
+            <w:tcW w:w="3917" w:type="dxa"/>
+          </w:tcPr>
+          <w:p/>
+        </w:tc>
+      </w:tr>
+      <w:tr>
+        <w:tc>
+          <w:tcPr>
+            <w:tcW w:w="4253" w:type="dxa"/>
+          </w:tcPr>
+          <w:p>
+            <w:r>
+              <w:t>stk12MonthBuytouSalesForStockCode</w:t>
+            </w:r>
+          </w:p>
+        </w:tc>
+        <w:tc>
+          <w:tcPr>
+            <w:tcW w:w="3917" w:type="dxa"/>
+          </w:tcPr>
+          <w:p>
+            <w:r>
+              <w:t>Beware the spelling error on this one.</w:t>
+            </w:r>
+          </w:p>
+        </w:tc>
+      </w:tr>
+      <w:tr>
+        <w:tc>
+          <w:tcPr>
+            <w:tcW w:w="4253" w:type="dxa"/>
+          </w:tcPr>
+          <w:p>
+            <w:proofErr w:type="spellStart"/>
+            <w:r>
+              <w:t>coRptLog</w:t>
+            </w:r>
+            <w:proofErr w:type="spellEnd"/>
+          </w:p>
+        </w:tc>
+        <w:tc>
+          <w:tcPr>
+            <w:tcW w:w="3917" w:type="dxa"/>
+          </w:tcPr>
+          <w:p>
+            <w:r>
+              <w:t>For logging report use and performance.</w:t>
+            </w:r>
+          </w:p>
+        </w:tc>
+      </w:tr>
+      <w:tr>
+        <w:tc>
+          <w:tcPr>
+            <w:tcW w:w="4253" w:type="dxa"/>
+          </w:tcPr>
+          <w:p>
+            <w:proofErr w:type="spellStart"/>
+            <w:r>
+              <w:t>stkMaintMkpFlagsListHdr</w:t>
+            </w:r>
+            <w:proofErr w:type="spellEnd"/>
+          </w:p>
+        </w:tc>
+        <w:tc>
+          <w:tcPr>
+            <w:tcW w:w="3917" w:type="dxa"/>
+          </w:tcPr>
+          <w:p>
+            <w:r>
+              <w:t>The “list” contains the search results.</w:t>
+            </w:r>
+          </w:p>
+        </w:tc>
+      </w:tr>
+      <w:tr>
+        <w:tc>
+          <w:tcPr>
+            <w:tcW w:w="4253" w:type="dxa"/>
+          </w:tcPr>
+          <w:p>
+            <w:proofErr w:type="spellStart"/>
+            <w:r>
+              <w:t>stkMaintMkpFlagsList</w:t>
+            </w:r>
+            <w:r>
+              <w:t>Det</w:t>
+            </w:r>
+            <w:proofErr w:type="spellEnd"/>
+          </w:p>
+        </w:tc>
+        <w:tc>
+          <w:tcPr>
+            <w:tcW w:w="3917" w:type="dxa"/>
+          </w:tcPr>
+          <w:p/>
+        </w:tc>
+      </w:tr>
+      <w:tr>
+        <w:tc>
+          <w:tcPr>
+            <w:tcW w:w="4253" w:type="dxa"/>
+          </w:tcPr>
+          <w:p>
+            <w:proofErr w:type="spellStart"/>
+            <w:r>
+              <w:t>stkMaintMkpFlagsList</w:t>
+            </w:r>
+            <w:r>
+              <w:t>Alt</w:t>
+            </w:r>
+            <w:proofErr w:type="spellEnd"/>
+          </w:p>
+        </w:tc>
+        <w:tc>
+          <w:tcPr>
+            <w:tcW w:w="3917" w:type="dxa"/>
+          </w:tcPr>
+          <w:p/>
+        </w:tc>
+      </w:tr>
+      <w:tr>
+        <w:tc>
+          <w:tcPr>
+            <w:tcW w:w="4253" w:type="dxa"/>
+          </w:tcPr>
+          <w:p>
+            <w:proofErr w:type="spellStart"/>
+            <w:r>
+              <w:t>stkMaintMkpFlagsList</w:t>
+            </w:r>
+            <w:r>
+              <w:t>New</w:t>
+            </w:r>
+            <w:proofErr w:type="spellEnd"/>
+          </w:p>
+        </w:tc>
+        <w:tc>
+          <w:tcPr>
+            <w:tcW w:w="3917" w:type="dxa"/>
+          </w:tcPr>
+          <w:p/>
+        </w:tc>
+      </w:tr>
+      <w:tr>
+        <w:tc>
+          <w:tcPr>
+            <w:tcW w:w="4253" w:type="dxa"/>
+          </w:tcPr>
+          <w:p>
+            <w:proofErr w:type="spellStart"/>
+            <w:r>
+              <w:t>stkMaintMkpFlagsList</w:t>
+            </w:r>
+            <w:r>
+              <w:t>Delete</w:t>
+            </w:r>
+            <w:proofErr w:type="spellEnd"/>
+          </w:p>
+        </w:tc>
+        <w:tc>
+          <w:tcPr>
+            <w:tcW w:w="3917" w:type="dxa"/>
+          </w:tcPr>
+          <w:p/>
+        </w:tc>
+      </w:tr>
+      <w:tr>
+        <w:tc>
+          <w:tcPr>
+            <w:tcW w:w="4253" w:type="dxa"/>
+          </w:tcPr>
+          <w:p>
+            <w:proofErr w:type="spellStart"/>
+            <w:r>
+              <w:t>stkMaintMkpFlagsList</w:t>
+            </w:r>
+            <w:r>
+              <w:t>HdrSetSelected</w:t>
+            </w:r>
+            <w:proofErr w:type="spellEnd"/>
+          </w:p>
+        </w:tc>
+        <w:tc>
+          <w:tcPr>
+            <w:tcW w:w="3917" w:type="dxa"/>
+          </w:tcPr>
+          <w:p/>
+        </w:tc>
+      </w:tr>
+      <w:tr>
+        <w:tc>
+          <w:tcPr>
+            <w:tcW w:w="4253" w:type="dxa"/>
+          </w:tcPr>
+          <w:p>
+            <w:proofErr w:type="spellStart"/>
+            <w:r>
+              <w:t>stkMaintMkpFlagsList</w:t>
+            </w:r>
+            <w:r>
+              <w:t>HdrGetSelected</w:t>
+            </w:r>
+            <w:proofErr w:type="spellEnd"/>
+          </w:p>
+        </w:tc>
+        <w:tc>
+          <w:tcPr>
+            <w:tcW w:w="3917" w:type="dxa"/>
+          </w:tcPr>
+          <w:p/>
+        </w:tc>
+      </w:tr>
+      <w:tr>
+        <w:tc>
+          <w:tcPr>
+            <w:tcW w:w="4253" w:type="dxa"/>
+          </w:tcPr>
+          <w:p>
+            <w:proofErr w:type="spellStart"/>
+            <w:r>
+              <w:t>stkMaintMkpFlagsList</w:t>
+            </w:r>
+            <w:r>
+              <w:t>DetSetSelected</w:t>
+            </w:r>
+            <w:proofErr w:type="spellEnd"/>
+          </w:p>
+        </w:tc>
+        <w:tc>
+          <w:tcPr>
+            <w:tcW w:w="3917" w:type="dxa"/>
+          </w:tcPr>
+          <w:p/>
+        </w:tc>
+      </w:tr>
+      <w:tr>
+        <w:tc>
+          <w:tcPr>
+            <w:tcW w:w="4253" w:type="dxa"/>
+          </w:tcPr>
+          <w:p>
+            <w:proofErr w:type="spellStart"/>
+            <w:r>
+              <w:t>stkMaintMkpFlagsList</w:t>
+            </w:r>
+            <w:r>
+              <w:t>DetGetSelected</w:t>
+            </w:r>
+            <w:proofErr w:type="spellEnd"/>
+          </w:p>
+        </w:tc>
+        <w:tc>
+          <w:tcPr>
+            <w:tcW w:w="3917" w:type="dxa"/>
+          </w:tcPr>
+          <w:p/>
+        </w:tc>
+      </w:tr>
+      <w:tr>
+        <w:tc>
+          <w:tcPr>
+            <w:tcW w:w="4253" w:type="dxa"/>
+          </w:tcPr>
+          <w:p>
+            <w:proofErr w:type="spellStart"/>
+            <w:r>
+              <w:t>stkMaintMkpFlagsImport</w:t>
+            </w:r>
+            <w:proofErr w:type="spellEnd"/>
+          </w:p>
+        </w:tc>
+        <w:tc>
+          <w:tcPr>
+            <w:tcW w:w="3917" w:type="dxa"/>
+          </w:tcPr>
+          <w:p/>
+        </w:tc>
+      </w:tr>
+      <w:tr>
+        <w:tc>
+          <w:tcPr>
+            <w:tcW w:w="4253" w:type="dxa"/>
+          </w:tcPr>
+          <w:p>
+            <w:proofErr w:type="spellStart"/>
+            <w:r>
+              <w:t>catGetOpenSalesOrders</w:t>
+            </w:r>
+            <w:proofErr w:type="spellEnd"/>
+          </w:p>
+        </w:tc>
+        <w:tc>
+          <w:tcPr>
+            <w:tcW w:w="3917" w:type="dxa"/>
+          </w:tcPr>
+          <w:p/>
+        </w:tc>
+      </w:tr>
+      <w:tr>
+        <w:tc>
+          <w:tcPr>
+            <w:tcW w:w="4253" w:type="dxa"/>
+          </w:tcPr>
+          <w:p>
+            <w:proofErr w:type="spellStart"/>
+            <w:r>
+              <w:t>catAddToSalesOrder</w:t>
+            </w:r>
+            <w:proofErr w:type="spellEnd"/>
+          </w:p>
+        </w:tc>
+        <w:tc>
+          <w:tcPr>
+            <w:tcW w:w="3917" w:type="dxa"/>
+          </w:tcPr>
+          <w:p/>
+        </w:tc>
+      </w:tr>
+      <w:tr>
+        <w:tc>
+          <w:tcPr>
+            <w:tcW w:w="4253" w:type="dxa"/>
+          </w:tcPr>
+          <w:p>
+            <w:proofErr w:type="spellStart"/>
+            <w:r>
+              <w:t>stkMaintMkpFlagsAddToPO</w:t>
+            </w:r>
+            <w:proofErr w:type="spellEnd"/>
+            <w:r>
+              <w:t xml:space="preserve"> </w:t>
+            </w:r>
+          </w:p>
+        </w:tc>
+        <w:tc>
+          <w:tcPr>
+            <w:tcW w:w="3917" w:type="dxa"/>
+          </w:tcPr>
+          <w:p/>
+        </w:tc>
+      </w:tr>
+      <w:tr>
+        <w:tc>
+          <w:tcPr>
+            <w:tcW w:w="4253" w:type="dxa"/>
+          </w:tcPr>
+          <w:p>
+            <w:proofErr w:type="spellStart"/>
+            <w:r>
+              <w:t>stkMaintMkpFlagsAddToPOPopulate</w:t>
+            </w:r>
+            <w:proofErr w:type="spellEnd"/>
+          </w:p>
+        </w:tc>
+        <w:tc>
+          <w:tcPr>
+            <w:tcW w:w="3917" w:type="dxa"/>
+          </w:tcPr>
+          <w:p/>
+        </w:tc>
+      </w:tr>
+      <w:tr>
+        <w:tc>
+          <w:tcPr>
+            <w:tcW w:w="4253" w:type="dxa"/>
+          </w:tcPr>
+          <w:p>
+            <w:proofErr w:type="spellStart"/>
+            <w:r>
+              <w:t>stkMaintMkpFlagsAddToPOPo</w:t>
+            </w:r>
+            <w:r>
+              <w:t>st</w:t>
+            </w:r>
+            <w:proofErr w:type="spellEnd"/>
+          </w:p>
+        </w:tc>
+        <w:tc>
+          <w:tcPr>
+            <w:tcW w:w="3917" w:type="dxa"/>
           </w:tcPr>
           <w:p/>
         </w:tc>
@@ -4085,7 +4773,7 @@
           <w:numId w:val="16"/>
         </w:numPr>
       </w:pPr>
-      <w:bookmarkStart w:id="9" w:name="_Toc525038520"/>
+      <w:bookmarkStart w:id="9" w:name="_Toc3277820"/>
       <w:r>
         <w:lastRenderedPageBreak/>
         <w:t>Acceptance</w:t>
@@ -4097,10 +4785,16 @@
         <w:ind w:left="567"/>
       </w:pPr>
       <w:r>
-        <w:t xml:space="preserve">I hereby confirm that I have been fully informed of the documents content </w:t>
-      </w:r>
-      <w:r>
-        <w:t>and, received training to understand how the detailed instructions are to be applied</w:t>
+        <w:t>I hereby confirm that I have been fully informed of the document</w:t>
+      </w:r>
+      <w:r>
+        <w:t>’</w:t>
+      </w:r>
+      <w:r>
+        <w:t xml:space="preserve">s content </w:t>
+      </w:r>
+      <w:r>
+        <w:t>and received training to understand how the detailed instructions are to be applied</w:t>
       </w:r>
       <w:r>
         <w:t>:</w:t>
@@ -4113,11 +4807,48 @@
     </w:p>
     <w:p>
       <w:pPr>
+        <w:tabs>
+          <w:tab w:val="right" w:pos="1418"/>
+          <w:tab w:val="left" w:pos="1560"/>
+        </w:tabs>
+        <w:spacing w:line="480" w:lineRule="auto"/>
         <w:ind w:left="567"/>
-      </w:pPr>
+        <w:rPr>
+          <w:sz w:val="24"/>
+        </w:rPr>
+      </w:pPr>
+      <w:r>
+        <w:rPr>
+          <w:sz w:val="24"/>
+        </w:rPr>
+        <w:tab/>
+      </w:r>
+      <w:r>
+        <w:rPr>
+          <w:sz w:val="24"/>
+        </w:rPr>
+        <w:t>Name</w:t>
+      </w:r>
+      <w:r>
+        <w:rPr>
+          <w:sz w:val="24"/>
+        </w:rPr>
+        <w:tab/>
+      </w:r>
+      <w:r>
+        <w:rPr>
+          <w:sz w:val="24"/>
+        </w:rPr>
+        <w:t>……………………………………………………………………………</w:t>
+      </w:r>
     </w:p>
     <w:p>
       <w:pPr>
+        <w:tabs>
+          <w:tab w:val="right" w:pos="1418"/>
+          <w:tab w:val="left" w:pos="1560"/>
+        </w:tabs>
+        <w:spacing w:line="480" w:lineRule="auto"/>
         <w:ind w:left="567"/>
         <w:rPr>
           <w:sz w:val="24"/>
@@ -4127,94 +4858,110 @@
         <w:rPr>
           <w:sz w:val="24"/>
         </w:rPr>
-        <w:t>Name …………………………………………………………………………….</w:t>
+        <w:tab/>
+      </w:r>
+      <w:r>
+        <w:rPr>
+          <w:sz w:val="24"/>
+        </w:rPr>
+        <w:t>Job Title</w:t>
+      </w:r>
+      <w:r>
+        <w:rPr>
+          <w:sz w:val="24"/>
+        </w:rPr>
+        <w:tab/>
+      </w:r>
+      <w:r>
+        <w:rPr>
+          <w:sz w:val="24"/>
+        </w:rPr>
+        <w:t>…………………………………………………………………………</w:t>
+      </w:r>
+      <w:r>
+        <w:rPr>
+          <w:sz w:val="24"/>
+        </w:rPr>
+        <w:t>…</w:t>
       </w:r>
     </w:p>
     <w:p>
       <w:pPr>
+        <w:tabs>
+          <w:tab w:val="right" w:pos="1418"/>
+          <w:tab w:val="left" w:pos="1560"/>
+        </w:tabs>
+        <w:spacing w:line="480" w:lineRule="auto"/>
         <w:ind w:left="567"/>
         <w:rPr>
           <w:sz w:val="24"/>
         </w:rPr>
       </w:pPr>
+      <w:r>
+        <w:rPr>
+          <w:sz w:val="24"/>
+        </w:rPr>
+        <w:tab/>
+      </w:r>
+      <w:r>
+        <w:rPr>
+          <w:sz w:val="24"/>
+        </w:rPr>
+        <w:t>Signed</w:t>
+      </w:r>
+      <w:r>
+        <w:rPr>
+          <w:sz w:val="24"/>
+        </w:rPr>
+        <w:tab/>
+      </w:r>
+      <w:r>
+        <w:rPr>
+          <w:sz w:val="24"/>
+        </w:rPr>
+        <w:t>……………………………………………………………………………</w:t>
+      </w:r>
     </w:p>
     <w:p>
       <w:pPr>
+        <w:tabs>
+          <w:tab w:val="right" w:pos="1418"/>
+          <w:tab w:val="left" w:pos="1560"/>
+        </w:tabs>
+        <w:spacing w:line="480" w:lineRule="auto"/>
         <w:ind w:left="567"/>
         <w:rPr>
           <w:sz w:val="24"/>
         </w:rPr>
       </w:pPr>
-    </w:p>
-    <w:p>
-      <w:pPr>
-        <w:ind w:left="567"/>
+      <w:r>
         <w:rPr>
           <w:sz w:val="24"/>
         </w:rPr>
-      </w:pPr>
+        <w:tab/>
+      </w:r>
       <w:r>
         <w:rPr>
           <w:sz w:val="24"/>
         </w:rPr>
-        <w:t>Job Title ………………………………………………………………………….</w:t>
-      </w:r>
-    </w:p>
-    <w:p>
-      <w:pPr>
-        <w:ind w:left="567"/>
+        <w:t>Date</w:t>
+      </w:r>
+      <w:r>
         <w:rPr>
           <w:sz w:val="24"/>
         </w:rPr>
-      </w:pPr>
-    </w:p>
-    <w:p>
-      <w:pPr>
-        <w:ind w:left="567"/>
+        <w:tab/>
+      </w:r>
+      <w:r>
         <w:rPr>
           <w:sz w:val="24"/>
         </w:rPr>
-      </w:pPr>
-    </w:p>
-    <w:p>
-      <w:pPr>
-        <w:ind w:left="567"/>
-        <w:rPr>
-          <w:sz w:val="24"/>
-        </w:rPr>
-      </w:pPr>
-      <w:r>
-        <w:rPr>
-          <w:sz w:val="24"/>
-        </w:rPr>
-        <w:t>Signed ……………………………………………………………………………</w:t>
-      </w:r>
-    </w:p>
-    <w:p>
-      <w:pPr>
-        <w:ind w:left="567"/>
-        <w:rPr>
-          <w:sz w:val="24"/>
-        </w:rPr>
-      </w:pPr>
-    </w:p>
-    <w:p>
-      <w:pPr>
-        <w:ind w:left="567"/>
-        <w:rPr>
-          <w:sz w:val="24"/>
-        </w:rPr>
-      </w:pPr>
-      <w:r>
-        <w:rPr>
-          <w:sz w:val="24"/>
-        </w:rPr>
-        <w:t>Date ………………………………………………………………………………</w:t>
+        <w:t>……………………………………………………………………………</w:t>
       </w:r>
     </w:p>
     <w:sectPr>
-      <w:headerReference w:type="default" r:id="rId10"/>
-      <w:footerReference w:type="default" r:id="rId11"/>
+      <w:headerReference w:type="default" r:id="rId11"/>
+      <w:footerReference w:type="default" r:id="rId12"/>
       <w:pgSz w:w="11906" w:h="16838"/>
       <w:pgMar w:top="1440" w:right="1440" w:bottom="1440" w:left="1440" w:header="708" w:footer="708" w:gutter="0"/>
       <w:pgNumType w:start="0"/>
@@ -4255,6 +5002,9 @@
 <w:ftr xmlns:wpc="http://schemas.microsoft.com/office/word/2010/wordprocessingCanvas" xmlns:cx="http://schemas.microsoft.com/office/drawing/2014/chartex" xmlns:cx1="http://schemas.microsoft.com/office/drawing/2015/9/8/chartex" xmlns:cx2="http://schemas.microsoft.com/office/drawing/2015/10/21/chartex" xmlns:cx3="http://schemas.microsoft.com/office/drawing/2016/5/9/chartex" xmlns:cx4="http://schemas.microsoft.com/office/drawing/2016/5/10/chartex" xmlns:cx5="http://schemas.microsoft.com/office/drawing/2016/5/11/chartex" xmlns:cx6="http://schemas.microsoft.com/office/drawing/2016/5/12/chartex" xmlns:cx7="http://schemas.microsoft.com/office/drawing/2016/5/13/chartex" xmlns:cx8="http://schemas.microsoft.com/office/drawing/2016/5/14/chartex" xmlns:mc="http://schemas.openxmlformats.org/markup-compatibility/2006" xmlns:aink="http://schemas.microsoft.com/office/drawing/2016/ink" xmlns:am3d="http://schemas.microsoft.com/office/drawing/2017/model3d" xmlns:o="urn:schemas-microsoft-com:office:office" xmlns:r="http://schemas.openxmlformats.org/officeDocument/2006/relationships" xmlns:m="http://schemas.openxmlformats.org/officeDocument/2006/math" xmlns:v="urn:schemas-microsoft-com:vml" xmlns:wp14="http://schemas.microsoft.com/office/word/2010/wordprocessingDrawing" xmlns:wp="http://schemas.openxmlformats.org/drawingml/2006/wordprocessingDrawing" xmlns:w10="urn:schemas-microsoft-com:office:word" xmlns:w="http://schemas.openxmlformats.org/wordprocessingml/2006/main" xmlns:w14="http://schemas.microsoft.com/office/word/2010/wordml" xmlns:w15="http://schemas.microsoft.com/office/word/2012/wordml" xmlns:w16cid="http://schemas.microsoft.com/office/word/2016/wordml/cid" xmlns:w16se="http://schemas.microsoft.com/office/word/2015/wordml/symex" xmlns:wpg="http://schemas.microsoft.com/office/word/2010/wordprocessingGroup" xmlns:wpi="http://schemas.microsoft.com/office/word/2010/wordprocessingInk" xmlns:wne="http://schemas.microsoft.com/office/word/2006/wordml" xmlns:wps="http://schemas.microsoft.com/office/word/2010/wordprocessingShape" mc:Ignorable="w14 w15 w16se w16cid wp14">
   <w:p>
     <w:pPr>
+      <w:tabs>
+        <w:tab w:val="right" w:pos="8931"/>
+      </w:tabs>
       <w:spacing w:after="0" w:line="240" w:lineRule="auto"/>
       <w:rPr>
         <w:noProof/>
@@ -4285,7 +5035,7 @@
       <w:rPr>
         <w:noProof/>
       </w:rPr>
-      <w:t>ReturnsToVendorV1.docx</w:t>
+      <w:t>StockWorkbenchV1.docx</w:t>
     </w:r>
     <w:r>
       <w:rPr>
@@ -4294,19 +5044,12 @@
       <w:fldChar w:fldCharType="end"/>
     </w:r>
     <w:r>
+      <w:rPr>
+        <w:noProof/>
+      </w:rPr>
       <w:tab/>
     </w:r>
     <w:r>
-      <w:tab/>
-    </w:r>
-    <w:r>
-      <w:tab/>
-    </w:r>
-    <w:r>
-      <w:tab/>
-    </w:r>
-    <w:r>
-      <w:tab/>
       <w:t xml:space="preserve">Page </w:t>
     </w:r>
     <w:r>
@@ -4408,14 +5151,7 @@
         <w:b/>
         <w:sz w:val="18"/>
       </w:rPr>
-      <w:t xml:space="preserve">The objective of this document </w:t>
-    </w:r>
-    <w:r>
-      <w:rPr>
-        <w:b/>
-        <w:sz w:val="18"/>
-      </w:rPr>
-      <w:t>describes Goods Returned to Vendor process and to highlight to the vendor why</w:t>
+      <w:t>Explanation of the Pricing Workbench</w:t>
     </w:r>
   </w:p>
 </w:hdr>
@@ -4736,6 +5472,95 @@
     </w:lvl>
   </w:abstractNum>
   <w:abstractNum w:abstractNumId="3" w15:restartNumberingAfterBreak="0">
+    <w:nsid w:val="175720D2"/>
+    <w:multiLevelType w:val="hybridMultilevel"/>
+    <w:tmpl w:val="BB7E461A"/>
+    <w:lvl w:ilvl="0" w:tplc="1C09000F">
+      <w:start w:val="1"/>
+      <w:numFmt w:val="decimal"/>
+      <w:lvlText w:val="%1."/>
+      <w:lvlJc w:val="left"/>
+      <w:pPr>
+        <w:ind w:left="720" w:hanging="360"/>
+      </w:pPr>
+      <w:rPr>
+        <w:rFonts w:hint="default"/>
+      </w:rPr>
+    </w:lvl>
+    <w:lvl w:ilvl="1" w:tplc="1C090019" w:tentative="1">
+      <w:start w:val="1"/>
+      <w:numFmt w:val="lowerLetter"/>
+      <w:lvlText w:val="%2."/>
+      <w:lvlJc w:val="left"/>
+      <w:pPr>
+        <w:ind w:left="1440" w:hanging="360"/>
+      </w:pPr>
+    </w:lvl>
+    <w:lvl w:ilvl="2" w:tplc="1C09001B" w:tentative="1">
+      <w:start w:val="1"/>
+      <w:numFmt w:val="lowerRoman"/>
+      <w:lvlText w:val="%3."/>
+      <w:lvlJc w:val="right"/>
+      <w:pPr>
+        <w:ind w:left="2160" w:hanging="180"/>
+      </w:pPr>
+    </w:lvl>
+    <w:lvl w:ilvl="3" w:tplc="1C09000F" w:tentative="1">
+      <w:start w:val="1"/>
+      <w:numFmt w:val="decimal"/>
+      <w:lvlText w:val="%4."/>
+      <w:lvlJc w:val="left"/>
+      <w:pPr>
+        <w:ind w:left="2880" w:hanging="360"/>
+      </w:pPr>
+    </w:lvl>
+    <w:lvl w:ilvl="4" w:tplc="1C090019" w:tentative="1">
+      <w:start w:val="1"/>
+      <w:numFmt w:val="lowerLetter"/>
+      <w:lvlText w:val="%5."/>
+      <w:lvlJc w:val="left"/>
+      <w:pPr>
+        <w:ind w:left="3600" w:hanging="360"/>
+      </w:pPr>
+    </w:lvl>
+    <w:lvl w:ilvl="5" w:tplc="1C09001B" w:tentative="1">
+      <w:start w:val="1"/>
+      <w:numFmt w:val="lowerRoman"/>
+      <w:lvlText w:val="%6."/>
+      <w:lvlJc w:val="right"/>
+      <w:pPr>
+        <w:ind w:left="4320" w:hanging="180"/>
+      </w:pPr>
+    </w:lvl>
+    <w:lvl w:ilvl="6" w:tplc="1C09000F" w:tentative="1">
+      <w:start w:val="1"/>
+      <w:numFmt w:val="decimal"/>
+      <w:lvlText w:val="%7."/>
+      <w:lvlJc w:val="left"/>
+      <w:pPr>
+        <w:ind w:left="5040" w:hanging="360"/>
+      </w:pPr>
+    </w:lvl>
+    <w:lvl w:ilvl="7" w:tplc="1C090019" w:tentative="1">
+      <w:start w:val="1"/>
+      <w:numFmt w:val="lowerLetter"/>
+      <w:lvlText w:val="%8."/>
+      <w:lvlJc w:val="left"/>
+      <w:pPr>
+        <w:ind w:left="5760" w:hanging="360"/>
+      </w:pPr>
+    </w:lvl>
+    <w:lvl w:ilvl="8" w:tplc="1C09001B" w:tentative="1">
+      <w:start w:val="1"/>
+      <w:numFmt w:val="lowerRoman"/>
+      <w:lvlText w:val="%9."/>
+      <w:lvlJc w:val="right"/>
+      <w:pPr>
+        <w:ind w:left="6480" w:hanging="180"/>
+      </w:pPr>
+    </w:lvl>
+  </w:abstractNum>
+  <w:abstractNum w:abstractNumId="4" w15:restartNumberingAfterBreak="0">
     <w:nsid w:val="17B95463"/>
     <w:multiLevelType w:val="hybridMultilevel"/>
     <w:tmpl w:val="8190F23A"/>
@@ -4848,7 +5673,7 @@
       </w:rPr>
     </w:lvl>
   </w:abstractNum>
-  <w:abstractNum w:abstractNumId="4" w15:restartNumberingAfterBreak="0">
+  <w:abstractNum w:abstractNumId="5" w15:restartNumberingAfterBreak="0">
     <w:nsid w:val="1B7645FC"/>
     <w:multiLevelType w:val="hybridMultilevel"/>
     <w:tmpl w:val="14344D9E"/>
@@ -4961,7 +5786,7 @@
       </w:rPr>
     </w:lvl>
   </w:abstractNum>
-  <w:abstractNum w:abstractNumId="5" w15:restartNumberingAfterBreak="0">
+  <w:abstractNum w:abstractNumId="6" w15:restartNumberingAfterBreak="0">
     <w:nsid w:val="1CD7121A"/>
     <w:multiLevelType w:val="hybridMultilevel"/>
     <w:tmpl w:val="4802E55A"/>
@@ -5074,7 +5899,7 @@
       </w:rPr>
     </w:lvl>
   </w:abstractNum>
-  <w:abstractNum w:abstractNumId="6" w15:restartNumberingAfterBreak="0">
+  <w:abstractNum w:abstractNumId="7" w15:restartNumberingAfterBreak="0">
     <w:nsid w:val="1D364E1B"/>
     <w:multiLevelType w:val="hybridMultilevel"/>
     <w:tmpl w:val="6040F8CA"/>
@@ -5187,7 +6012,7 @@
       </w:rPr>
     </w:lvl>
   </w:abstractNum>
-  <w:abstractNum w:abstractNumId="7" w15:restartNumberingAfterBreak="0">
+  <w:abstractNum w:abstractNumId="8" w15:restartNumberingAfterBreak="0">
     <w:nsid w:val="1F523DB5"/>
     <w:multiLevelType w:val="hybridMultilevel"/>
     <w:tmpl w:val="3872F630"/>
@@ -5300,7 +6125,7 @@
       </w:rPr>
     </w:lvl>
   </w:abstractNum>
-  <w:abstractNum w:abstractNumId="8" w15:restartNumberingAfterBreak="0">
+  <w:abstractNum w:abstractNumId="9" w15:restartNumberingAfterBreak="0">
     <w:nsid w:val="22927678"/>
     <w:multiLevelType w:val="hybridMultilevel"/>
     <w:tmpl w:val="54FE23BC"/>
@@ -5413,7 +6238,7 @@
       </w:rPr>
     </w:lvl>
   </w:abstractNum>
-  <w:abstractNum w:abstractNumId="9" w15:restartNumberingAfterBreak="0">
+  <w:abstractNum w:abstractNumId="10" w15:restartNumberingAfterBreak="0">
     <w:nsid w:val="22B360BB"/>
     <w:multiLevelType w:val="hybridMultilevel"/>
     <w:tmpl w:val="4B988ECC"/>
@@ -5526,7 +6351,7 @@
       </w:rPr>
     </w:lvl>
   </w:abstractNum>
-  <w:abstractNum w:abstractNumId="10" w15:restartNumberingAfterBreak="0">
+  <w:abstractNum w:abstractNumId="11" w15:restartNumberingAfterBreak="0">
     <w:nsid w:val="2A8D24B3"/>
     <w:multiLevelType w:val="multilevel"/>
     <w:tmpl w:val="95A2127A"/>
@@ -5644,7 +6469,7 @@
       </w:rPr>
     </w:lvl>
   </w:abstractNum>
-  <w:abstractNum w:abstractNumId="11" w15:restartNumberingAfterBreak="0">
+  <w:abstractNum w:abstractNumId="12" w15:restartNumberingAfterBreak="0">
     <w:nsid w:val="2D914F25"/>
     <w:multiLevelType w:val="hybridMultilevel"/>
     <w:tmpl w:val="309AF6B0"/>
@@ -5757,7 +6582,7 @@
       </w:rPr>
     </w:lvl>
   </w:abstractNum>
-  <w:abstractNum w:abstractNumId="12" w15:restartNumberingAfterBreak="0">
+  <w:abstractNum w:abstractNumId="13" w15:restartNumberingAfterBreak="0">
     <w:nsid w:val="2DC75A18"/>
     <w:multiLevelType w:val="hybridMultilevel"/>
     <w:tmpl w:val="AE52086C"/>
@@ -5846,7 +6671,7 @@
       </w:pPr>
     </w:lvl>
   </w:abstractNum>
-  <w:abstractNum w:abstractNumId="13" w15:restartNumberingAfterBreak="0">
+  <w:abstractNum w:abstractNumId="14" w15:restartNumberingAfterBreak="0">
     <w:nsid w:val="2DE44662"/>
     <w:multiLevelType w:val="hybridMultilevel"/>
     <w:tmpl w:val="89C26248"/>
@@ -5959,7 +6784,7 @@
       </w:rPr>
     </w:lvl>
   </w:abstractNum>
-  <w:abstractNum w:abstractNumId="14" w15:restartNumberingAfterBreak="0">
+  <w:abstractNum w:abstractNumId="15" w15:restartNumberingAfterBreak="0">
     <w:nsid w:val="31AC53AF"/>
     <w:multiLevelType w:val="multilevel"/>
     <w:tmpl w:val="95A2127A"/>
@@ -6077,7 +6902,7 @@
       </w:rPr>
     </w:lvl>
   </w:abstractNum>
-  <w:abstractNum w:abstractNumId="15" w15:restartNumberingAfterBreak="0">
+  <w:abstractNum w:abstractNumId="16" w15:restartNumberingAfterBreak="0">
     <w:nsid w:val="34474BBC"/>
     <w:multiLevelType w:val="hybridMultilevel"/>
     <w:tmpl w:val="12EC39D6"/>
@@ -6190,7 +7015,7 @@
       </w:rPr>
     </w:lvl>
   </w:abstractNum>
-  <w:abstractNum w:abstractNumId="16" w15:restartNumberingAfterBreak="0">
+  <w:abstractNum w:abstractNumId="17" w15:restartNumberingAfterBreak="0">
     <w:nsid w:val="392B5C0A"/>
     <w:multiLevelType w:val="multilevel"/>
     <w:tmpl w:val="95A2127A"/>
@@ -6308,7 +7133,7 @@
       </w:rPr>
     </w:lvl>
   </w:abstractNum>
-  <w:abstractNum w:abstractNumId="17" w15:restartNumberingAfterBreak="0">
+  <w:abstractNum w:abstractNumId="18" w15:restartNumberingAfterBreak="0">
     <w:nsid w:val="398C67CD"/>
     <w:multiLevelType w:val="multilevel"/>
     <w:tmpl w:val="694E5FE2"/>
@@ -6429,7 +7254,7 @@
       </w:rPr>
     </w:lvl>
   </w:abstractNum>
-  <w:abstractNum w:abstractNumId="18" w15:restartNumberingAfterBreak="0">
+  <w:abstractNum w:abstractNumId="19" w15:restartNumberingAfterBreak="0">
     <w:nsid w:val="39D55FCC"/>
     <w:multiLevelType w:val="hybridMultilevel"/>
     <w:tmpl w:val="B2ACF2D4"/>
@@ -6542,7 +7367,7 @@
       </w:rPr>
     </w:lvl>
   </w:abstractNum>
-  <w:abstractNum w:abstractNumId="19" w15:restartNumberingAfterBreak="0">
+  <w:abstractNum w:abstractNumId="20" w15:restartNumberingAfterBreak="0">
     <w:nsid w:val="3B5C7882"/>
     <w:multiLevelType w:val="hybridMultilevel"/>
     <w:tmpl w:val="B98E248A"/>
@@ -6655,7 +7480,7 @@
       </w:rPr>
     </w:lvl>
   </w:abstractNum>
-  <w:abstractNum w:abstractNumId="20" w15:restartNumberingAfterBreak="0">
+  <w:abstractNum w:abstractNumId="21" w15:restartNumberingAfterBreak="0">
     <w:nsid w:val="402627FC"/>
     <w:multiLevelType w:val="multilevel"/>
     <w:tmpl w:val="1C09001F"/>
@@ -6741,7 +7566,7 @@
       </w:pPr>
     </w:lvl>
   </w:abstractNum>
-  <w:abstractNum w:abstractNumId="21" w15:restartNumberingAfterBreak="0">
+  <w:abstractNum w:abstractNumId="22" w15:restartNumberingAfterBreak="0">
     <w:nsid w:val="41687EDA"/>
     <w:multiLevelType w:val="hybridMultilevel"/>
     <w:tmpl w:val="742C54AE"/>
@@ -6854,7 +7679,7 @@
       </w:rPr>
     </w:lvl>
   </w:abstractNum>
-  <w:abstractNum w:abstractNumId="22" w15:restartNumberingAfterBreak="0">
+  <w:abstractNum w:abstractNumId="23" w15:restartNumberingAfterBreak="0">
     <w:nsid w:val="440A02CE"/>
     <w:multiLevelType w:val="hybridMultilevel"/>
     <w:tmpl w:val="93EC40F8"/>
@@ -6967,7 +7792,7 @@
       </w:rPr>
     </w:lvl>
   </w:abstractNum>
-  <w:abstractNum w:abstractNumId="23" w15:restartNumberingAfterBreak="0">
+  <w:abstractNum w:abstractNumId="24" w15:restartNumberingAfterBreak="0">
     <w:nsid w:val="48187518"/>
     <w:multiLevelType w:val="hybridMultilevel"/>
     <w:tmpl w:val="D8D644AC"/>
@@ -7080,7 +7905,7 @@
       </w:rPr>
     </w:lvl>
   </w:abstractNum>
-  <w:abstractNum w:abstractNumId="24" w15:restartNumberingAfterBreak="0">
+  <w:abstractNum w:abstractNumId="25" w15:restartNumberingAfterBreak="0">
     <w:nsid w:val="4FE13A3F"/>
     <w:multiLevelType w:val="hybridMultilevel"/>
     <w:tmpl w:val="7332DC14"/>
@@ -7193,7 +8018,7 @@
       </w:rPr>
     </w:lvl>
   </w:abstractNum>
-  <w:abstractNum w:abstractNumId="25" w15:restartNumberingAfterBreak="0">
+  <w:abstractNum w:abstractNumId="26" w15:restartNumberingAfterBreak="0">
     <w:nsid w:val="56263C58"/>
     <w:multiLevelType w:val="hybridMultilevel"/>
     <w:tmpl w:val="7FE28E6E"/>
@@ -7306,7 +8131,7 @@
       </w:rPr>
     </w:lvl>
   </w:abstractNum>
-  <w:abstractNum w:abstractNumId="26" w15:restartNumberingAfterBreak="0">
+  <w:abstractNum w:abstractNumId="27" w15:restartNumberingAfterBreak="0">
     <w:nsid w:val="5827290E"/>
     <w:multiLevelType w:val="hybridMultilevel"/>
     <w:tmpl w:val="693452F6"/>
@@ -7419,7 +8244,7 @@
       </w:rPr>
     </w:lvl>
   </w:abstractNum>
-  <w:abstractNum w:abstractNumId="27" w15:restartNumberingAfterBreak="0">
+  <w:abstractNum w:abstractNumId="28" w15:restartNumberingAfterBreak="0">
     <w:nsid w:val="58AE511F"/>
     <w:multiLevelType w:val="multilevel"/>
     <w:tmpl w:val="95A2127A"/>
@@ -7537,7 +8362,7 @@
       </w:rPr>
     </w:lvl>
   </w:abstractNum>
-  <w:abstractNum w:abstractNumId="28" w15:restartNumberingAfterBreak="0">
+  <w:abstractNum w:abstractNumId="29" w15:restartNumberingAfterBreak="0">
     <w:nsid w:val="592E0A0A"/>
     <w:multiLevelType w:val="hybridMultilevel"/>
     <w:tmpl w:val="C54C8534"/>
@@ -7650,7 +8475,7 @@
       </w:rPr>
     </w:lvl>
   </w:abstractNum>
-  <w:abstractNum w:abstractNumId="29" w15:restartNumberingAfterBreak="0">
+  <w:abstractNum w:abstractNumId="30" w15:restartNumberingAfterBreak="0">
     <w:nsid w:val="59C052BD"/>
     <w:multiLevelType w:val="hybridMultilevel"/>
     <w:tmpl w:val="E08875B4"/>
@@ -7763,7 +8588,7 @@
       </w:rPr>
     </w:lvl>
   </w:abstractNum>
-  <w:abstractNum w:abstractNumId="30" w15:restartNumberingAfterBreak="0">
+  <w:abstractNum w:abstractNumId="31" w15:restartNumberingAfterBreak="0">
     <w:nsid w:val="6A97769B"/>
     <w:multiLevelType w:val="hybridMultilevel"/>
     <w:tmpl w:val="BFD00A98"/>
@@ -7876,7 +8701,7 @@
       </w:rPr>
     </w:lvl>
   </w:abstractNum>
-  <w:abstractNum w:abstractNumId="31" w15:restartNumberingAfterBreak="0">
+  <w:abstractNum w:abstractNumId="32" w15:restartNumberingAfterBreak="0">
     <w:nsid w:val="6D5F1773"/>
     <w:multiLevelType w:val="hybridMultilevel"/>
     <w:tmpl w:val="AFA00F98"/>
@@ -7962,7 +8787,7 @@
       </w:pPr>
     </w:lvl>
   </w:abstractNum>
-  <w:abstractNum w:abstractNumId="32" w15:restartNumberingAfterBreak="0">
+  <w:abstractNum w:abstractNumId="33" w15:restartNumberingAfterBreak="0">
     <w:nsid w:val="73722DED"/>
     <w:multiLevelType w:val="multilevel"/>
     <w:tmpl w:val="0409001F"/>
@@ -8048,7 +8873,7 @@
       </w:pPr>
     </w:lvl>
   </w:abstractNum>
-  <w:abstractNum w:abstractNumId="33" w15:restartNumberingAfterBreak="0">
+  <w:abstractNum w:abstractNumId="34" w15:restartNumberingAfterBreak="0">
     <w:nsid w:val="78A51851"/>
     <w:multiLevelType w:val="hybridMultilevel"/>
     <w:tmpl w:val="002E2796"/>
@@ -8161,7 +8986,7 @@
       </w:rPr>
     </w:lvl>
   </w:abstractNum>
-  <w:abstractNum w:abstractNumId="34" w15:restartNumberingAfterBreak="0">
+  <w:abstractNum w:abstractNumId="35" w15:restartNumberingAfterBreak="0">
     <w:nsid w:val="7ABE18F6"/>
     <w:multiLevelType w:val="hybridMultilevel"/>
     <w:tmpl w:val="780031E8"/>
@@ -8274,7 +9099,7 @@
       </w:rPr>
     </w:lvl>
   </w:abstractNum>
-  <w:abstractNum w:abstractNumId="35" w15:restartNumberingAfterBreak="0">
+  <w:abstractNum w:abstractNumId="36" w15:restartNumberingAfterBreak="0">
     <w:nsid w:val="7BA64F8C"/>
     <w:multiLevelType w:val="hybridMultilevel"/>
     <w:tmpl w:val="EE9ED922"/>
@@ -8387,7 +9212,7 @@
       </w:rPr>
     </w:lvl>
   </w:abstractNum>
-  <w:abstractNum w:abstractNumId="36" w15:restartNumberingAfterBreak="0">
+  <w:abstractNum w:abstractNumId="37" w15:restartNumberingAfterBreak="0">
     <w:nsid w:val="7E333F37"/>
     <w:multiLevelType w:val="hybridMultilevel"/>
     <w:tmpl w:val="B0FEA188"/>
@@ -8501,115 +9326,118 @@
     </w:lvl>
   </w:abstractNum>
   <w:num w:numId="1">
-    <w:abstractNumId w:val="16"/>
+    <w:abstractNumId w:val="17"/>
   </w:num>
   <w:num w:numId="2">
-    <w:abstractNumId w:val="4"/>
+    <w:abstractNumId w:val="5"/>
   </w:num>
   <w:num w:numId="3">
-    <w:abstractNumId w:val="25"/>
+    <w:abstractNumId w:val="26"/>
   </w:num>
   <w:num w:numId="4">
-    <w:abstractNumId w:val="18"/>
+    <w:abstractNumId w:val="19"/>
   </w:num>
   <w:num w:numId="5">
     <w:abstractNumId w:val="2"/>
   </w:num>
   <w:num w:numId="6">
-    <w:abstractNumId w:val="33"/>
+    <w:abstractNumId w:val="34"/>
   </w:num>
   <w:num w:numId="7">
-    <w:abstractNumId w:val="34"/>
+    <w:abstractNumId w:val="35"/>
   </w:num>
   <w:num w:numId="8">
+    <w:abstractNumId w:val="9"/>
+  </w:num>
+  <w:num w:numId="9">
+    <w:abstractNumId w:val="14"/>
+  </w:num>
+  <w:num w:numId="10">
+    <w:abstractNumId w:val="24"/>
+  </w:num>
+  <w:num w:numId="11">
     <w:abstractNumId w:val="8"/>
   </w:num>
-  <w:num w:numId="9">
-    <w:abstractNumId w:val="13"/>
-  </w:num>
-  <w:num w:numId="10">
-    <w:abstractNumId w:val="23"/>
-  </w:num>
-  <w:num w:numId="11">
-    <w:abstractNumId w:val="7"/>
-  </w:num>
   <w:num w:numId="12">
-    <w:abstractNumId w:val="30"/>
+    <w:abstractNumId w:val="31"/>
   </w:num>
   <w:num w:numId="13">
-    <w:abstractNumId w:val="36"/>
+    <w:abstractNumId w:val="37"/>
   </w:num>
   <w:num w:numId="14">
-    <w:abstractNumId w:val="14"/>
+    <w:abstractNumId w:val="15"/>
   </w:num>
   <w:num w:numId="15">
-    <w:abstractNumId w:val="9"/>
+    <w:abstractNumId w:val="10"/>
   </w:num>
   <w:num w:numId="16">
-    <w:abstractNumId w:val="17"/>
+    <w:abstractNumId w:val="18"/>
   </w:num>
   <w:num w:numId="17">
     <w:abstractNumId w:val="0"/>
   </w:num>
   <w:num w:numId="18">
+    <w:abstractNumId w:val="12"/>
+  </w:num>
+  <w:num w:numId="19">
+    <w:abstractNumId w:val="16"/>
+  </w:num>
+  <w:num w:numId="20">
+    <w:abstractNumId w:val="13"/>
+  </w:num>
+  <w:num w:numId="21">
+    <w:abstractNumId w:val="36"/>
+  </w:num>
+  <w:num w:numId="22">
+    <w:abstractNumId w:val="20"/>
+  </w:num>
+  <w:num w:numId="23">
+    <w:abstractNumId w:val="6"/>
+  </w:num>
+  <w:num w:numId="24">
+    <w:abstractNumId w:val="29"/>
+  </w:num>
+  <w:num w:numId="25">
+    <w:abstractNumId w:val="33"/>
+  </w:num>
+  <w:num w:numId="26">
     <w:abstractNumId w:val="11"/>
   </w:num>
-  <w:num w:numId="19">
-    <w:abstractNumId w:val="15"/>
-  </w:num>
-  <w:num w:numId="20">
-    <w:abstractNumId w:val="12"/>
-  </w:num>
-  <w:num w:numId="21">
-    <w:abstractNumId w:val="35"/>
-  </w:num>
-  <w:num w:numId="22">
-    <w:abstractNumId w:val="19"/>
-  </w:num>
-  <w:num w:numId="23">
-    <w:abstractNumId w:val="5"/>
-  </w:num>
-  <w:num w:numId="24">
-    <w:abstractNumId w:val="28"/>
-  </w:num>
-  <w:num w:numId="25">
+  <w:num w:numId="27">
     <w:abstractNumId w:val="32"/>
   </w:num>
-  <w:num w:numId="26">
-    <w:abstractNumId w:val="10"/>
-  </w:num>
-  <w:num w:numId="27">
-    <w:abstractNumId w:val="31"/>
-  </w:num>
   <w:num w:numId="28">
-    <w:abstractNumId w:val="29"/>
+    <w:abstractNumId w:val="30"/>
   </w:num>
   <w:num w:numId="29">
     <w:abstractNumId w:val="1"/>
   </w:num>
   <w:num w:numId="30">
+    <w:abstractNumId w:val="28"/>
+  </w:num>
+  <w:num w:numId="31">
+    <w:abstractNumId w:val="21"/>
+  </w:num>
+  <w:num w:numId="32">
+    <w:abstractNumId w:val="25"/>
+  </w:num>
+  <w:num w:numId="33">
+    <w:abstractNumId w:val="4"/>
+  </w:num>
+  <w:num w:numId="34">
+    <w:abstractNumId w:val="22"/>
+  </w:num>
+  <w:num w:numId="35">
+    <w:abstractNumId w:val="23"/>
+  </w:num>
+  <w:num w:numId="36">
+    <w:abstractNumId w:val="7"/>
+  </w:num>
+  <w:num w:numId="37">
     <w:abstractNumId w:val="27"/>
   </w:num>
-  <w:num w:numId="31">
-    <w:abstractNumId w:val="20"/>
-  </w:num>
-  <w:num w:numId="32">
-    <w:abstractNumId w:val="24"/>
-  </w:num>
-  <w:num w:numId="33">
+  <w:num w:numId="38">
     <w:abstractNumId w:val="3"/>
-  </w:num>
-  <w:num w:numId="34">
-    <w:abstractNumId w:val="21"/>
-  </w:num>
-  <w:num w:numId="35">
-    <w:abstractNumId w:val="22"/>
-  </w:num>
-  <w:num w:numId="36">
-    <w:abstractNumId w:val="6"/>
-  </w:num>
-  <w:num w:numId="37">
-    <w:abstractNumId w:val="26"/>
   </w:num>
   <w:numIdMacAtCleanup w:val="20"/>
 </w:numbering>
@@ -9765,7 +10593,7 @@
 </file>
 
 <file path=customXml/itemProps2.xml><?xml version="1.0" encoding="utf-8"?>
-<ds:datastoreItem xmlns:ds="http://schemas.openxmlformats.org/officeDocument/2006/customXml" ds:itemID="{2A1E2DDF-8044-463A-B95D-132AD1C816D7}">
+<ds:datastoreItem xmlns:ds="http://schemas.openxmlformats.org/officeDocument/2006/customXml" ds:itemID="{5886653B-70DE-4919-80CA-BF5938C75241}">
   <ds:schemaRefs>
     <ds:schemaRef ds:uri="http://schemas.openxmlformats.org/officeDocument/2006/bibliography"/>
   </ds:schemaRefs>

</xml_diff>